<commit_message>
update: updated example of BernoulliNB
</commit_message>
<xml_diff>
--- a/DOCS/COMPLETED_DOCS/lab_07.docx
+++ b/DOCS/COMPLETED_DOCS/lab_07.docx
@@ -4,7 +4,7 @@
   <w:body>
     <w:p>
       <w:pPr>
-        <w:pStyle w:val="a9"/>
+        <w:pStyle w:val="NormalWeb"/>
         <w:jc w:val="center"/>
         <w:rPr>
           <w:rFonts w:asciiTheme="minorHAnsi" w:hAnsiTheme="minorHAnsi" w:cstheme="minorHAnsi"/>
@@ -48,7 +48,7 @@
     </w:p>
     <w:p>
       <w:pPr>
-        <w:pStyle w:val="a3"/>
+        <w:pStyle w:val="Title"/>
         <w:rPr>
           <w:rFonts w:asciiTheme="minorHAnsi" w:hAnsiTheme="minorHAnsi" w:cstheme="minorHAnsi"/>
         </w:rPr>
@@ -498,7 +498,7 @@
     </w:p>
     <w:tbl>
       <w:tblPr>
-        <w:tblStyle w:val="aa"/>
+        <w:tblStyle w:val="TableGrid"/>
         <w:tblW w:w="0" w:type="auto"/>
         <w:tblLook w:val="04A0" w:firstRow="1" w:lastRow="0" w:firstColumn="1" w:lastColumn="0" w:noHBand="0" w:noVBand="1"/>
       </w:tblPr>
@@ -996,7 +996,7 @@
     </w:p>
     <w:tbl>
       <w:tblPr>
-        <w:tblStyle w:val="aa"/>
+        <w:tblStyle w:val="TableGrid"/>
         <w:tblW w:w="0" w:type="auto"/>
         <w:tblLook w:val="04A0" w:firstRow="1" w:lastRow="0" w:firstColumn="1" w:lastColumn="0" w:noHBand="0" w:noVBand="1"/>
       </w:tblPr>
@@ -1172,7 +1172,7 @@
     </w:p>
     <w:tbl>
       <w:tblPr>
-        <w:tblStyle w:val="aa"/>
+        <w:tblStyle w:val="TableGrid"/>
         <w:tblW w:w="0" w:type="auto"/>
         <w:tblLook w:val="04A0" w:firstRow="1" w:lastRow="0" w:firstColumn="1" w:lastColumn="0" w:noHBand="0" w:noVBand="1"/>
       </w:tblPr>
@@ -1319,7 +1319,7 @@
     </w:p>
     <w:p>
       <w:pPr>
-        <w:pStyle w:val="a3"/>
+        <w:pStyle w:val="Title"/>
         <w:rPr>
           <w:rFonts w:asciiTheme="minorHAnsi" w:hAnsiTheme="minorHAnsi" w:cstheme="minorHAnsi"/>
           <w:b w:val="0"/>
@@ -2047,7 +2047,7 @@
     </w:p>
     <w:tbl>
       <w:tblPr>
-        <w:tblStyle w:val="aa"/>
+        <w:tblStyle w:val="TableGrid"/>
         <w:tblW w:w="0" w:type="auto"/>
         <w:tblLook w:val="04A0" w:firstRow="1" w:lastRow="0" w:firstColumn="1" w:lastColumn="0" w:noHBand="0" w:noVBand="1"/>
       </w:tblPr>
@@ -2062,605 +2062,653 @@
           <w:p>
             <w:pPr>
               <w:shd w:val="clear" w:color="auto" w:fill="FFFFFF"/>
-              <w:spacing w:line="285" w:lineRule="atLeast"/>
-              <w:rPr>
-                <w:rFonts w:ascii="Consolas" w:hAnsi="Consolas"/>
-                <w:color w:val="000000"/>
-                <w:sz w:val="21"/>
-                <w:szCs w:val="21"/>
+              <w:spacing w:line="270" w:lineRule="atLeast"/>
+              <w:rPr>
+                <w:rFonts w:ascii="Menlo" w:hAnsi="Menlo" w:cs="Menlo"/>
+                <w:color w:val="000000"/>
+                <w:sz w:val="18"/>
+                <w:szCs w:val="18"/>
               </w:rPr>
             </w:pPr>
             <w:r>
               <w:rPr>
-                <w:rFonts w:ascii="Consolas" w:hAnsi="Consolas"/>
-                <w:color w:val="0000FF"/>
-                <w:sz w:val="21"/>
-                <w:szCs w:val="21"/>
+                <w:rFonts w:ascii="Menlo" w:hAnsi="Menlo" w:cs="Menlo"/>
+                <w:color w:val="AF00DB"/>
+                <w:sz w:val="18"/>
+                <w:szCs w:val="18"/>
               </w:rPr>
               <w:t>import</w:t>
             </w:r>
             <w:r>
               <w:rPr>
-                <w:rFonts w:ascii="Consolas" w:hAnsi="Consolas"/>
-                <w:color w:val="000000"/>
-                <w:sz w:val="21"/>
-                <w:szCs w:val="21"/>
-              </w:rPr>
-              <w:t> mglearn</w:t>
+                <w:rFonts w:ascii="Menlo" w:hAnsi="Menlo" w:cs="Menlo"/>
+                <w:color w:val="000000"/>
+                <w:sz w:val="18"/>
+                <w:szCs w:val="18"/>
+              </w:rPr>
+              <w:t xml:space="preserve"> mglearn</w:t>
             </w:r>
           </w:p>
           <w:p>
             <w:pPr>
               <w:shd w:val="clear" w:color="auto" w:fill="FFFFFF"/>
-              <w:spacing w:line="285" w:lineRule="atLeast"/>
-              <w:rPr>
-                <w:rFonts w:ascii="Consolas" w:hAnsi="Consolas"/>
-                <w:color w:val="000000"/>
-                <w:sz w:val="21"/>
-                <w:szCs w:val="21"/>
+              <w:spacing w:line="270" w:lineRule="atLeast"/>
+              <w:rPr>
+                <w:rFonts w:ascii="Menlo" w:hAnsi="Menlo" w:cs="Menlo"/>
+                <w:color w:val="000000"/>
+                <w:sz w:val="18"/>
+                <w:szCs w:val="18"/>
               </w:rPr>
             </w:pPr>
             <w:r>
               <w:rPr>
-                <w:rFonts w:ascii="Consolas" w:hAnsi="Consolas"/>
-                <w:color w:val="0000FF"/>
-                <w:sz w:val="21"/>
-                <w:szCs w:val="21"/>
+                <w:rFonts w:ascii="Menlo" w:hAnsi="Menlo" w:cs="Menlo"/>
+                <w:color w:val="AF00DB"/>
+                <w:sz w:val="18"/>
+                <w:szCs w:val="18"/>
               </w:rPr>
               <w:t>import</w:t>
             </w:r>
             <w:r>
               <w:rPr>
-                <w:rFonts w:ascii="Consolas" w:hAnsi="Consolas"/>
-                <w:color w:val="000000"/>
-                <w:sz w:val="21"/>
-                <w:szCs w:val="21"/>
-              </w:rPr>
-              <w:t> sklearn</w:t>
+                <w:rFonts w:ascii="Menlo" w:hAnsi="Menlo" w:cs="Menlo"/>
+                <w:color w:val="000000"/>
+                <w:sz w:val="18"/>
+                <w:szCs w:val="18"/>
+              </w:rPr>
+              <w:t xml:space="preserve"> sklearn</w:t>
             </w:r>
           </w:p>
           <w:p>
             <w:pPr>
               <w:shd w:val="clear" w:color="auto" w:fill="FFFFFF"/>
-              <w:spacing w:line="285" w:lineRule="atLeast"/>
-              <w:rPr>
-                <w:rFonts w:ascii="Consolas" w:hAnsi="Consolas"/>
-                <w:color w:val="000000"/>
-                <w:sz w:val="21"/>
-                <w:szCs w:val="21"/>
+              <w:spacing w:line="270" w:lineRule="atLeast"/>
+              <w:rPr>
+                <w:rFonts w:ascii="Menlo" w:hAnsi="Menlo" w:cs="Menlo"/>
+                <w:color w:val="000000"/>
+                <w:sz w:val="18"/>
+                <w:szCs w:val="18"/>
               </w:rPr>
             </w:pPr>
             <w:r>
               <w:rPr>
-                <w:rFonts w:ascii="Consolas" w:hAnsi="Consolas"/>
+                <w:rFonts w:ascii="Menlo" w:hAnsi="Menlo" w:cs="Menlo"/>
+                <w:color w:val="AF00DB"/>
+                <w:sz w:val="18"/>
+                <w:szCs w:val="18"/>
+              </w:rPr>
+              <w:t>import</w:t>
+            </w:r>
+            <w:r>
+              <w:rPr>
+                <w:rFonts w:ascii="Menlo" w:hAnsi="Menlo" w:cs="Menlo"/>
+                <w:color w:val="000000"/>
+                <w:sz w:val="18"/>
+                <w:szCs w:val="18"/>
+              </w:rPr>
+              <w:t xml:space="preserve"> matplotlib.pyplot </w:t>
+            </w:r>
+            <w:r>
+              <w:rPr>
+                <w:rFonts w:ascii="Menlo" w:hAnsi="Menlo" w:cs="Menlo"/>
                 <w:color w:val="0000FF"/>
-                <w:sz w:val="21"/>
-                <w:szCs w:val="21"/>
-              </w:rPr>
-              <w:t>import</w:t>
-            </w:r>
-            <w:r>
-              <w:rPr>
-                <w:rFonts w:ascii="Consolas" w:hAnsi="Consolas"/>
-                <w:color w:val="000000"/>
-                <w:sz w:val="21"/>
-                <w:szCs w:val="21"/>
-              </w:rPr>
-              <w:t> matplotlib.pyplot </w:t>
-            </w:r>
-            <w:r>
-              <w:rPr>
-                <w:rFonts w:ascii="Consolas" w:hAnsi="Consolas"/>
-                <w:color w:val="0000FF"/>
-                <w:sz w:val="21"/>
-                <w:szCs w:val="21"/>
+                <w:sz w:val="18"/>
+                <w:szCs w:val="18"/>
               </w:rPr>
               <w:t>as</w:t>
             </w:r>
             <w:r>
               <w:rPr>
-                <w:rFonts w:ascii="Consolas" w:hAnsi="Consolas"/>
-                <w:color w:val="000000"/>
-                <w:sz w:val="21"/>
-                <w:szCs w:val="21"/>
-              </w:rPr>
-              <w:t> plt</w:t>
+                <w:rFonts w:ascii="Menlo" w:hAnsi="Menlo" w:cs="Menlo"/>
+                <w:color w:val="000000"/>
+                <w:sz w:val="18"/>
+                <w:szCs w:val="18"/>
+              </w:rPr>
+              <w:t xml:space="preserve"> plt</w:t>
             </w:r>
           </w:p>
           <w:p>
             <w:pPr>
               <w:shd w:val="clear" w:color="auto" w:fill="FFFFFF"/>
-              <w:spacing w:line="285" w:lineRule="atLeast"/>
-              <w:rPr>
-                <w:rFonts w:ascii="Consolas" w:hAnsi="Consolas"/>
-                <w:color w:val="000000"/>
-                <w:sz w:val="21"/>
-                <w:szCs w:val="21"/>
+              <w:spacing w:line="270" w:lineRule="atLeast"/>
+              <w:rPr>
+                <w:rFonts w:ascii="Menlo" w:hAnsi="Menlo" w:cs="Menlo"/>
+                <w:color w:val="000000"/>
+                <w:sz w:val="18"/>
+                <w:szCs w:val="18"/>
               </w:rPr>
             </w:pPr>
             <w:r>
               <w:rPr>
-                <w:rFonts w:ascii="Consolas" w:hAnsi="Consolas"/>
+                <w:rFonts w:ascii="Menlo" w:hAnsi="Menlo" w:cs="Menlo"/>
+                <w:color w:val="AF00DB"/>
+                <w:sz w:val="18"/>
+                <w:szCs w:val="18"/>
+              </w:rPr>
+              <w:t>import</w:t>
+            </w:r>
+            <w:r>
+              <w:rPr>
+                <w:rFonts w:ascii="Menlo" w:hAnsi="Menlo" w:cs="Menlo"/>
+                <w:color w:val="000000"/>
+                <w:sz w:val="18"/>
+                <w:szCs w:val="18"/>
+              </w:rPr>
+              <w:t xml:space="preserve"> numpy </w:t>
+            </w:r>
+            <w:r>
+              <w:rPr>
+                <w:rFonts w:ascii="Menlo" w:hAnsi="Menlo" w:cs="Menlo"/>
                 <w:color w:val="0000FF"/>
-                <w:sz w:val="21"/>
-                <w:szCs w:val="21"/>
-              </w:rPr>
-              <w:t>import</w:t>
-            </w:r>
-            <w:r>
-              <w:rPr>
-                <w:rFonts w:ascii="Consolas" w:hAnsi="Consolas"/>
-                <w:color w:val="000000"/>
-                <w:sz w:val="21"/>
-                <w:szCs w:val="21"/>
-              </w:rPr>
-              <w:t> numpy </w:t>
-            </w:r>
-            <w:r>
-              <w:rPr>
-                <w:rFonts w:ascii="Consolas" w:hAnsi="Consolas"/>
-                <w:color w:val="0000FF"/>
-                <w:sz w:val="21"/>
-                <w:szCs w:val="21"/>
+                <w:sz w:val="18"/>
+                <w:szCs w:val="18"/>
               </w:rPr>
               <w:t>as</w:t>
             </w:r>
             <w:r>
               <w:rPr>
-                <w:rFonts w:ascii="Consolas" w:hAnsi="Consolas"/>
-                <w:color w:val="000000"/>
-                <w:sz w:val="21"/>
-                <w:szCs w:val="21"/>
-              </w:rPr>
-              <w:t> np</w:t>
+                <w:rFonts w:ascii="Menlo" w:hAnsi="Menlo" w:cs="Menlo"/>
+                <w:color w:val="000000"/>
+                <w:sz w:val="18"/>
+                <w:szCs w:val="18"/>
+              </w:rPr>
+              <w:t xml:space="preserve"> np</w:t>
             </w:r>
           </w:p>
           <w:p>
             <w:pPr>
               <w:shd w:val="clear" w:color="auto" w:fill="FFFFFF"/>
-              <w:spacing w:line="285" w:lineRule="atLeast"/>
-              <w:rPr>
-                <w:rFonts w:ascii="Consolas" w:hAnsi="Consolas"/>
-                <w:color w:val="000000"/>
-                <w:sz w:val="21"/>
-                <w:szCs w:val="21"/>
+              <w:spacing w:line="270" w:lineRule="atLeast"/>
+              <w:rPr>
+                <w:rFonts w:ascii="Menlo" w:hAnsi="Menlo" w:cs="Menlo"/>
+                <w:color w:val="000000"/>
+                <w:sz w:val="18"/>
+                <w:szCs w:val="18"/>
               </w:rPr>
             </w:pPr>
             <w:r>
               <w:rPr>
-                <w:rFonts w:ascii="Consolas" w:hAnsi="Consolas"/>
-                <w:color w:val="0000FF"/>
-                <w:sz w:val="21"/>
-                <w:szCs w:val="21"/>
+                <w:rFonts w:ascii="Menlo" w:hAnsi="Menlo" w:cs="Menlo"/>
+                <w:color w:val="AF00DB"/>
+                <w:sz w:val="18"/>
+                <w:szCs w:val="18"/>
               </w:rPr>
               <w:t>from</w:t>
             </w:r>
             <w:r>
               <w:rPr>
-                <w:rFonts w:ascii="Consolas" w:hAnsi="Consolas"/>
-                <w:color w:val="000000"/>
-                <w:sz w:val="21"/>
-                <w:szCs w:val="21"/>
-              </w:rPr>
-              <w:t> sklearn.naive_bayes </w:t>
-            </w:r>
-            <w:r>
-              <w:rPr>
-                <w:rFonts w:ascii="Consolas" w:hAnsi="Consolas"/>
-                <w:color w:val="0000FF"/>
-                <w:sz w:val="21"/>
-                <w:szCs w:val="21"/>
+                <w:rFonts w:ascii="Menlo" w:hAnsi="Menlo" w:cs="Menlo"/>
+                <w:color w:val="000000"/>
+                <w:sz w:val="18"/>
+                <w:szCs w:val="18"/>
+              </w:rPr>
+              <w:t xml:space="preserve"> sklearn.naive_bayes </w:t>
+            </w:r>
+            <w:r>
+              <w:rPr>
+                <w:rFonts w:ascii="Menlo" w:hAnsi="Menlo" w:cs="Menlo"/>
+                <w:color w:val="AF00DB"/>
+                <w:sz w:val="18"/>
+                <w:szCs w:val="18"/>
               </w:rPr>
               <w:t>import</w:t>
             </w:r>
             <w:r>
               <w:rPr>
-                <w:rFonts w:ascii="Consolas" w:hAnsi="Consolas"/>
-                <w:color w:val="000000"/>
-                <w:sz w:val="21"/>
-                <w:szCs w:val="21"/>
-              </w:rPr>
-              <w:t> MultinomialNB</w:t>
+                <w:rFonts w:ascii="Menlo" w:hAnsi="Menlo" w:cs="Menlo"/>
+                <w:color w:val="000000"/>
+                <w:sz w:val="18"/>
+                <w:szCs w:val="18"/>
+              </w:rPr>
+              <w:t xml:space="preserve"> BernoulliNB</w:t>
             </w:r>
           </w:p>
           <w:p>
             <w:pPr>
               <w:shd w:val="clear" w:color="auto" w:fill="FFFFFF"/>
-              <w:spacing w:line="285" w:lineRule="atLeast"/>
-              <w:rPr>
-                <w:rFonts w:ascii="Consolas" w:hAnsi="Consolas"/>
-                <w:color w:val="000000"/>
-                <w:sz w:val="21"/>
-                <w:szCs w:val="21"/>
+              <w:spacing w:line="270" w:lineRule="atLeast"/>
+              <w:rPr>
+                <w:rFonts w:ascii="Menlo" w:hAnsi="Menlo" w:cs="Menlo"/>
+                <w:color w:val="000000"/>
+                <w:sz w:val="18"/>
+                <w:szCs w:val="18"/>
               </w:rPr>
             </w:pPr>
             <w:r>
               <w:rPr>
-                <w:rFonts w:ascii="Consolas" w:hAnsi="Consolas"/>
-                <w:color w:val="0000FF"/>
-                <w:sz w:val="21"/>
-                <w:szCs w:val="21"/>
+                <w:rFonts w:ascii="Menlo" w:hAnsi="Menlo" w:cs="Menlo"/>
+                <w:color w:val="AF00DB"/>
+                <w:sz w:val="18"/>
+                <w:szCs w:val="18"/>
               </w:rPr>
               <w:t>from</w:t>
             </w:r>
             <w:r>
               <w:rPr>
-                <w:rFonts w:ascii="Consolas" w:hAnsi="Consolas"/>
-                <w:color w:val="000000"/>
-                <w:sz w:val="21"/>
-                <w:szCs w:val="21"/>
-              </w:rPr>
-              <w:t> sklearn.naive_bayes </w:t>
-            </w:r>
-            <w:r>
-              <w:rPr>
-                <w:rFonts w:ascii="Consolas" w:hAnsi="Consolas"/>
-                <w:color w:val="0000FF"/>
-                <w:sz w:val="21"/>
-                <w:szCs w:val="21"/>
+                <w:rFonts w:ascii="Menlo" w:hAnsi="Menlo" w:cs="Menlo"/>
+                <w:color w:val="000000"/>
+                <w:sz w:val="18"/>
+                <w:szCs w:val="18"/>
+              </w:rPr>
+              <w:t xml:space="preserve"> sklearn.naive_bayes </w:t>
+            </w:r>
+            <w:r>
+              <w:rPr>
+                <w:rFonts w:ascii="Menlo" w:hAnsi="Menlo" w:cs="Menlo"/>
+                <w:color w:val="AF00DB"/>
+                <w:sz w:val="18"/>
+                <w:szCs w:val="18"/>
               </w:rPr>
               <w:t>import</w:t>
             </w:r>
             <w:r>
               <w:rPr>
-                <w:rFonts w:ascii="Consolas" w:hAnsi="Consolas"/>
-                <w:color w:val="000000"/>
-                <w:sz w:val="21"/>
-                <w:szCs w:val="21"/>
-              </w:rPr>
-              <w:t> GaussianNB</w:t>
+                <w:rFonts w:ascii="Menlo" w:hAnsi="Menlo" w:cs="Menlo"/>
+                <w:color w:val="000000"/>
+                <w:sz w:val="18"/>
+                <w:szCs w:val="18"/>
+              </w:rPr>
+              <w:t xml:space="preserve"> MultinomialNB</w:t>
             </w:r>
           </w:p>
           <w:p>
             <w:pPr>
               <w:shd w:val="clear" w:color="auto" w:fill="FFFFFF"/>
-              <w:spacing w:line="285" w:lineRule="atLeast"/>
-              <w:rPr>
-                <w:rFonts w:ascii="Consolas" w:hAnsi="Consolas"/>
-                <w:color w:val="000000"/>
-                <w:sz w:val="21"/>
-                <w:szCs w:val="21"/>
+              <w:spacing w:line="270" w:lineRule="atLeast"/>
+              <w:rPr>
+                <w:rFonts w:ascii="Menlo" w:hAnsi="Menlo" w:cs="Menlo"/>
+                <w:color w:val="000000"/>
+                <w:sz w:val="18"/>
+                <w:szCs w:val="18"/>
+              </w:rPr>
+            </w:pPr>
+            <w:r>
+              <w:rPr>
+                <w:rFonts w:ascii="Menlo" w:hAnsi="Menlo" w:cs="Menlo"/>
+                <w:color w:val="AF00DB"/>
+                <w:sz w:val="18"/>
+                <w:szCs w:val="18"/>
+              </w:rPr>
+              <w:t>from</w:t>
+            </w:r>
+            <w:r>
+              <w:rPr>
+                <w:rFonts w:ascii="Menlo" w:hAnsi="Menlo" w:cs="Menlo"/>
+                <w:color w:val="000000"/>
+                <w:sz w:val="18"/>
+                <w:szCs w:val="18"/>
+              </w:rPr>
+              <w:t xml:space="preserve"> sklearn.naive_bayes </w:t>
+            </w:r>
+            <w:r>
+              <w:rPr>
+                <w:rFonts w:ascii="Menlo" w:hAnsi="Menlo" w:cs="Menlo"/>
+                <w:color w:val="AF00DB"/>
+                <w:sz w:val="18"/>
+                <w:szCs w:val="18"/>
+              </w:rPr>
+              <w:t>import</w:t>
+            </w:r>
+            <w:r>
+              <w:rPr>
+                <w:rFonts w:ascii="Menlo" w:hAnsi="Menlo" w:cs="Menlo"/>
+                <w:color w:val="000000"/>
+                <w:sz w:val="18"/>
+                <w:szCs w:val="18"/>
+              </w:rPr>
+              <w:t xml:space="preserve"> GaussianNB</w:t>
+            </w:r>
+          </w:p>
+          <w:p>
+            <w:pPr>
+              <w:shd w:val="clear" w:color="auto" w:fill="FFFFFF"/>
+              <w:spacing w:line="270" w:lineRule="atLeast"/>
+              <w:rPr>
+                <w:rFonts w:ascii="Menlo" w:hAnsi="Menlo" w:cs="Menlo"/>
+                <w:color w:val="000000"/>
+                <w:sz w:val="18"/>
+                <w:szCs w:val="18"/>
               </w:rPr>
             </w:pPr>
           </w:p>
           <w:p>
             <w:pPr>
               <w:shd w:val="clear" w:color="auto" w:fill="FFFFFF"/>
-              <w:spacing w:line="285" w:lineRule="atLeast"/>
-              <w:rPr>
-                <w:rFonts w:ascii="Consolas" w:hAnsi="Consolas"/>
-                <w:color w:val="000000"/>
-                <w:sz w:val="21"/>
-                <w:szCs w:val="21"/>
+              <w:spacing w:line="270" w:lineRule="atLeast"/>
+              <w:rPr>
+                <w:rFonts w:ascii="Menlo" w:hAnsi="Menlo" w:cs="Menlo"/>
+                <w:color w:val="000000"/>
+                <w:sz w:val="18"/>
+                <w:szCs w:val="18"/>
               </w:rPr>
             </w:pPr>
             <w:r>
               <w:rPr>
-                <w:rFonts w:ascii="Consolas" w:hAnsi="Consolas"/>
+                <w:rFonts w:ascii="Menlo" w:hAnsi="Menlo" w:cs="Menlo"/>
                 <w:color w:val="008000"/>
-                <w:sz w:val="21"/>
-                <w:szCs w:val="21"/>
-              </w:rPr>
-              <w:t># Классификатор BernoulliNB</w:t>
+                <w:sz w:val="18"/>
+                <w:szCs w:val="18"/>
+              </w:rPr>
+              <w:t># Классификатор BernoulliNB</w:t>
             </w:r>
           </w:p>
           <w:p>
             <w:pPr>
               <w:shd w:val="clear" w:color="auto" w:fill="FFFFFF"/>
-              <w:spacing w:line="285" w:lineRule="atLeast"/>
-              <w:rPr>
-                <w:rFonts w:ascii="Consolas" w:hAnsi="Consolas"/>
-                <w:color w:val="000000"/>
-                <w:sz w:val="21"/>
-                <w:szCs w:val="21"/>
+              <w:spacing w:line="270" w:lineRule="atLeast"/>
+              <w:rPr>
+                <w:rFonts w:ascii="Menlo" w:hAnsi="Menlo" w:cs="Menlo"/>
+                <w:color w:val="000000"/>
+                <w:sz w:val="18"/>
+                <w:szCs w:val="18"/>
               </w:rPr>
             </w:pPr>
           </w:p>
           <w:p>
             <w:pPr>
               <w:shd w:val="clear" w:color="auto" w:fill="FFFFFF"/>
-              <w:spacing w:line="285" w:lineRule="atLeast"/>
-              <w:rPr>
-                <w:rFonts w:ascii="Consolas" w:hAnsi="Consolas"/>
-                <w:color w:val="000000"/>
-                <w:sz w:val="21"/>
-                <w:szCs w:val="21"/>
+              <w:spacing w:line="270" w:lineRule="atLeast"/>
+              <w:rPr>
+                <w:rFonts w:ascii="Menlo" w:hAnsi="Menlo" w:cs="Menlo"/>
+                <w:color w:val="000000"/>
+                <w:sz w:val="18"/>
+                <w:szCs w:val="18"/>
               </w:rPr>
             </w:pPr>
             <w:r>
               <w:rPr>
-                <w:rFonts w:ascii="Consolas" w:hAnsi="Consolas"/>
-                <w:color w:val="000000"/>
-                <w:sz w:val="21"/>
-                <w:szCs w:val="21"/>
-              </w:rPr>
-              <w:t>X = np.array([[</w:t>
-            </w:r>
-            <w:r>
-              <w:rPr>
-                <w:rFonts w:ascii="Consolas" w:hAnsi="Consolas"/>
-                <w:color w:val="098658"/>
-                <w:sz w:val="21"/>
-                <w:szCs w:val="21"/>
+                <w:rFonts w:ascii="Menlo" w:hAnsi="Menlo" w:cs="Menlo"/>
+                <w:color w:val="000000"/>
+                <w:sz w:val="18"/>
+                <w:szCs w:val="18"/>
+              </w:rPr>
+              <w:t>X = np.array([[</w:t>
+            </w:r>
+            <w:r>
+              <w:rPr>
+                <w:rFonts w:ascii="Menlo" w:hAnsi="Menlo" w:cs="Menlo"/>
+                <w:color w:val="098658"/>
+                <w:sz w:val="18"/>
+                <w:szCs w:val="18"/>
               </w:rPr>
               <w:t>0</w:t>
             </w:r>
             <w:r>
               <w:rPr>
-                <w:rFonts w:ascii="Consolas" w:hAnsi="Consolas"/>
-                <w:color w:val="000000"/>
-                <w:sz w:val="21"/>
-                <w:szCs w:val="21"/>
-              </w:rPr>
-              <w:t>, </w:t>
-            </w:r>
-            <w:r>
-              <w:rPr>
-                <w:rFonts w:ascii="Consolas" w:hAnsi="Consolas"/>
-                <w:color w:val="098658"/>
-                <w:sz w:val="21"/>
-                <w:szCs w:val="21"/>
+                <w:rFonts w:ascii="Menlo" w:hAnsi="Menlo" w:cs="Menlo"/>
+                <w:color w:val="000000"/>
+                <w:sz w:val="18"/>
+                <w:szCs w:val="18"/>
+              </w:rPr>
+              <w:t xml:space="preserve">, </w:t>
+            </w:r>
+            <w:r>
+              <w:rPr>
+                <w:rFonts w:ascii="Menlo" w:hAnsi="Menlo" w:cs="Menlo"/>
+                <w:color w:val="098658"/>
+                <w:sz w:val="18"/>
+                <w:szCs w:val="18"/>
               </w:rPr>
               <w:t>1</w:t>
             </w:r>
             <w:r>
               <w:rPr>
-                <w:rFonts w:ascii="Consolas" w:hAnsi="Consolas"/>
-                <w:color w:val="000000"/>
-                <w:sz w:val="21"/>
-                <w:szCs w:val="21"/>
-              </w:rPr>
-              <w:t>, </w:t>
-            </w:r>
-            <w:r>
-              <w:rPr>
-                <w:rFonts w:ascii="Consolas" w:hAnsi="Consolas"/>
-                <w:color w:val="098658"/>
-                <w:sz w:val="21"/>
-                <w:szCs w:val="21"/>
+                <w:rFonts w:ascii="Menlo" w:hAnsi="Menlo" w:cs="Menlo"/>
+                <w:color w:val="000000"/>
+                <w:sz w:val="18"/>
+                <w:szCs w:val="18"/>
+              </w:rPr>
+              <w:t xml:space="preserve">, </w:t>
+            </w:r>
+            <w:r>
+              <w:rPr>
+                <w:rFonts w:ascii="Menlo" w:hAnsi="Menlo" w:cs="Menlo"/>
+                <w:color w:val="098658"/>
+                <w:sz w:val="18"/>
+                <w:szCs w:val="18"/>
               </w:rPr>
               <w:t>0</w:t>
             </w:r>
             <w:r>
               <w:rPr>
-                <w:rFonts w:ascii="Consolas" w:hAnsi="Consolas"/>
-                <w:color w:val="000000"/>
-                <w:sz w:val="21"/>
-                <w:szCs w:val="21"/>
-              </w:rPr>
-              <w:t>, </w:t>
-            </w:r>
-            <w:r>
-              <w:rPr>
-                <w:rFonts w:ascii="Consolas" w:hAnsi="Consolas"/>
-                <w:color w:val="098658"/>
-                <w:sz w:val="21"/>
-                <w:szCs w:val="21"/>
+                <w:rFonts w:ascii="Menlo" w:hAnsi="Menlo" w:cs="Menlo"/>
+                <w:color w:val="000000"/>
+                <w:sz w:val="18"/>
+                <w:szCs w:val="18"/>
+              </w:rPr>
+              <w:t xml:space="preserve">, </w:t>
+            </w:r>
+            <w:r>
+              <w:rPr>
+                <w:rFonts w:ascii="Menlo" w:hAnsi="Menlo" w:cs="Menlo"/>
+                <w:color w:val="098658"/>
+                <w:sz w:val="18"/>
+                <w:szCs w:val="18"/>
               </w:rPr>
               <w:t>1</w:t>
             </w:r>
             <w:r>
               <w:rPr>
-                <w:rFonts w:ascii="Consolas" w:hAnsi="Consolas"/>
-                <w:color w:val="000000"/>
-                <w:sz w:val="21"/>
-                <w:szCs w:val="21"/>
-              </w:rPr>
-              <w:t>], [</w:t>
-            </w:r>
-            <w:r>
-              <w:rPr>
-                <w:rFonts w:ascii="Consolas" w:hAnsi="Consolas"/>
-                <w:color w:val="098658"/>
-                <w:sz w:val="21"/>
-                <w:szCs w:val="21"/>
+                <w:rFonts w:ascii="Menlo" w:hAnsi="Menlo" w:cs="Menlo"/>
+                <w:color w:val="000000"/>
+                <w:sz w:val="18"/>
+                <w:szCs w:val="18"/>
+              </w:rPr>
+              <w:t>], [</w:t>
+            </w:r>
+            <w:r>
+              <w:rPr>
+                <w:rFonts w:ascii="Menlo" w:hAnsi="Menlo" w:cs="Menlo"/>
+                <w:color w:val="098658"/>
+                <w:sz w:val="18"/>
+                <w:szCs w:val="18"/>
               </w:rPr>
               <w:t>1</w:t>
             </w:r>
             <w:r>
               <w:rPr>
-                <w:rFonts w:ascii="Consolas" w:hAnsi="Consolas"/>
-                <w:color w:val="000000"/>
-                <w:sz w:val="21"/>
-                <w:szCs w:val="21"/>
-              </w:rPr>
-              <w:t>, </w:t>
-            </w:r>
-            <w:r>
-              <w:rPr>
-                <w:rFonts w:ascii="Consolas" w:hAnsi="Consolas"/>
-                <w:color w:val="098658"/>
-                <w:sz w:val="21"/>
-                <w:szCs w:val="21"/>
+                <w:rFonts w:ascii="Menlo" w:hAnsi="Menlo" w:cs="Menlo"/>
+                <w:color w:val="000000"/>
+                <w:sz w:val="18"/>
+                <w:szCs w:val="18"/>
+              </w:rPr>
+              <w:t xml:space="preserve">, </w:t>
+            </w:r>
+            <w:r>
+              <w:rPr>
+                <w:rFonts w:ascii="Menlo" w:hAnsi="Menlo" w:cs="Menlo"/>
+                <w:color w:val="098658"/>
+                <w:sz w:val="18"/>
+                <w:szCs w:val="18"/>
               </w:rPr>
               <w:t>0</w:t>
             </w:r>
             <w:r>
               <w:rPr>
-                <w:rFonts w:ascii="Consolas" w:hAnsi="Consolas"/>
-                <w:color w:val="000000"/>
-                <w:sz w:val="21"/>
-                <w:szCs w:val="21"/>
-              </w:rPr>
-              <w:t>, </w:t>
-            </w:r>
-            <w:r>
-              <w:rPr>
-                <w:rFonts w:ascii="Consolas" w:hAnsi="Consolas"/>
-                <w:color w:val="098658"/>
-                <w:sz w:val="21"/>
-                <w:szCs w:val="21"/>
+                <w:rFonts w:ascii="Menlo" w:hAnsi="Menlo" w:cs="Menlo"/>
+                <w:color w:val="000000"/>
+                <w:sz w:val="18"/>
+                <w:szCs w:val="18"/>
+              </w:rPr>
+              <w:t xml:space="preserve">, </w:t>
+            </w:r>
+            <w:r>
+              <w:rPr>
+                <w:rFonts w:ascii="Menlo" w:hAnsi="Menlo" w:cs="Menlo"/>
+                <w:color w:val="098658"/>
+                <w:sz w:val="18"/>
+                <w:szCs w:val="18"/>
               </w:rPr>
               <w:t>1</w:t>
             </w:r>
             <w:r>
               <w:rPr>
-                <w:rFonts w:ascii="Consolas" w:hAnsi="Consolas"/>
-                <w:color w:val="000000"/>
-                <w:sz w:val="21"/>
-                <w:szCs w:val="21"/>
-              </w:rPr>
-              <w:t>, </w:t>
-            </w:r>
-            <w:r>
-              <w:rPr>
-                <w:rFonts w:ascii="Consolas" w:hAnsi="Consolas"/>
-                <w:color w:val="098658"/>
-                <w:sz w:val="21"/>
-                <w:szCs w:val="21"/>
+                <w:rFonts w:ascii="Menlo" w:hAnsi="Menlo" w:cs="Menlo"/>
+                <w:color w:val="000000"/>
+                <w:sz w:val="18"/>
+                <w:szCs w:val="18"/>
+              </w:rPr>
+              <w:t xml:space="preserve">, </w:t>
+            </w:r>
+            <w:r>
+              <w:rPr>
+                <w:rFonts w:ascii="Menlo" w:hAnsi="Menlo" w:cs="Menlo"/>
+                <w:color w:val="098658"/>
+                <w:sz w:val="18"/>
+                <w:szCs w:val="18"/>
               </w:rPr>
               <w:t>1</w:t>
             </w:r>
             <w:r>
               <w:rPr>
-                <w:rFonts w:ascii="Consolas" w:hAnsi="Consolas"/>
-                <w:color w:val="000000"/>
-                <w:sz w:val="21"/>
-                <w:szCs w:val="21"/>
-              </w:rPr>
-              <w:t>], [</w:t>
-            </w:r>
-            <w:r>
-              <w:rPr>
-                <w:rFonts w:ascii="Consolas" w:hAnsi="Consolas"/>
-                <w:color w:val="098658"/>
-                <w:sz w:val="21"/>
-                <w:szCs w:val="21"/>
+                <w:rFonts w:ascii="Menlo" w:hAnsi="Menlo" w:cs="Menlo"/>
+                <w:color w:val="000000"/>
+                <w:sz w:val="18"/>
+                <w:szCs w:val="18"/>
+              </w:rPr>
+              <w:t>], [</w:t>
+            </w:r>
+            <w:r>
+              <w:rPr>
+                <w:rFonts w:ascii="Menlo" w:hAnsi="Menlo" w:cs="Menlo"/>
+                <w:color w:val="098658"/>
+                <w:sz w:val="18"/>
+                <w:szCs w:val="18"/>
               </w:rPr>
               <w:t>0</w:t>
             </w:r>
             <w:r>
               <w:rPr>
-                <w:rFonts w:ascii="Consolas" w:hAnsi="Consolas"/>
-                <w:color w:val="000000"/>
-                <w:sz w:val="21"/>
-                <w:szCs w:val="21"/>
-              </w:rPr>
-              <w:t>, </w:t>
-            </w:r>
-            <w:r>
-              <w:rPr>
-                <w:rFonts w:ascii="Consolas" w:hAnsi="Consolas"/>
-                <w:color w:val="098658"/>
-                <w:sz w:val="21"/>
-                <w:szCs w:val="21"/>
+                <w:rFonts w:ascii="Menlo" w:hAnsi="Menlo" w:cs="Menlo"/>
+                <w:color w:val="000000"/>
+                <w:sz w:val="18"/>
+                <w:szCs w:val="18"/>
+              </w:rPr>
+              <w:t xml:space="preserve">, </w:t>
+            </w:r>
+            <w:r>
+              <w:rPr>
+                <w:rFonts w:ascii="Menlo" w:hAnsi="Menlo" w:cs="Menlo"/>
+                <w:color w:val="098658"/>
+                <w:sz w:val="18"/>
+                <w:szCs w:val="18"/>
               </w:rPr>
               <w:t>0</w:t>
             </w:r>
             <w:r>
               <w:rPr>
-                <w:rFonts w:ascii="Consolas" w:hAnsi="Consolas"/>
-                <w:color w:val="000000"/>
-                <w:sz w:val="21"/>
-                <w:szCs w:val="21"/>
-              </w:rPr>
-              <w:t>, </w:t>
-            </w:r>
-            <w:r>
-              <w:rPr>
-                <w:rFonts w:ascii="Consolas" w:hAnsi="Consolas"/>
-                <w:color w:val="098658"/>
-                <w:sz w:val="21"/>
-                <w:szCs w:val="21"/>
+                <w:rFonts w:ascii="Menlo" w:hAnsi="Menlo" w:cs="Menlo"/>
+                <w:color w:val="000000"/>
+                <w:sz w:val="18"/>
+                <w:szCs w:val="18"/>
+              </w:rPr>
+              <w:t xml:space="preserve">, </w:t>
+            </w:r>
+            <w:r>
+              <w:rPr>
+                <w:rFonts w:ascii="Menlo" w:hAnsi="Menlo" w:cs="Menlo"/>
+                <w:color w:val="098658"/>
+                <w:sz w:val="18"/>
+                <w:szCs w:val="18"/>
               </w:rPr>
               <w:t>0</w:t>
             </w:r>
             <w:r>
               <w:rPr>
-                <w:rFonts w:ascii="Consolas" w:hAnsi="Consolas"/>
-                <w:color w:val="000000"/>
-                <w:sz w:val="21"/>
-                <w:szCs w:val="21"/>
-              </w:rPr>
-              <w:t>, </w:t>
-            </w:r>
-            <w:r>
-              <w:rPr>
-                <w:rFonts w:ascii="Consolas" w:hAnsi="Consolas"/>
-                <w:color w:val="098658"/>
-                <w:sz w:val="21"/>
-                <w:szCs w:val="21"/>
+                <w:rFonts w:ascii="Menlo" w:hAnsi="Menlo" w:cs="Menlo"/>
+                <w:color w:val="000000"/>
+                <w:sz w:val="18"/>
+                <w:szCs w:val="18"/>
+              </w:rPr>
+              <w:t xml:space="preserve">, </w:t>
+            </w:r>
+            <w:r>
+              <w:rPr>
+                <w:rFonts w:ascii="Menlo" w:hAnsi="Menlo" w:cs="Menlo"/>
+                <w:color w:val="098658"/>
+                <w:sz w:val="18"/>
+                <w:szCs w:val="18"/>
               </w:rPr>
               <w:t>1</w:t>
             </w:r>
             <w:r>
               <w:rPr>
-                <w:rFonts w:ascii="Consolas" w:hAnsi="Consolas"/>
-                <w:color w:val="000000"/>
-                <w:sz w:val="21"/>
-                <w:szCs w:val="21"/>
-              </w:rPr>
-              <w:t>], [</w:t>
-            </w:r>
-            <w:r>
-              <w:rPr>
-                <w:rFonts w:ascii="Consolas" w:hAnsi="Consolas"/>
-                <w:color w:val="098658"/>
-                <w:sz w:val="21"/>
-                <w:szCs w:val="21"/>
+                <w:rFonts w:ascii="Menlo" w:hAnsi="Menlo" w:cs="Menlo"/>
+                <w:color w:val="000000"/>
+                <w:sz w:val="18"/>
+                <w:szCs w:val="18"/>
+              </w:rPr>
+              <w:t>], [</w:t>
+            </w:r>
+            <w:r>
+              <w:rPr>
+                <w:rFonts w:ascii="Menlo" w:hAnsi="Menlo" w:cs="Menlo"/>
+                <w:color w:val="098658"/>
+                <w:sz w:val="18"/>
+                <w:szCs w:val="18"/>
               </w:rPr>
               <w:t>1</w:t>
             </w:r>
             <w:r>
               <w:rPr>
-                <w:rFonts w:ascii="Consolas" w:hAnsi="Consolas"/>
-                <w:color w:val="000000"/>
-                <w:sz w:val="21"/>
-                <w:szCs w:val="21"/>
-              </w:rPr>
-              <w:t>, </w:t>
-            </w:r>
-            <w:r>
-              <w:rPr>
-                <w:rFonts w:ascii="Consolas" w:hAnsi="Consolas"/>
-                <w:color w:val="098658"/>
-                <w:sz w:val="21"/>
-                <w:szCs w:val="21"/>
+                <w:rFonts w:ascii="Menlo" w:hAnsi="Menlo" w:cs="Menlo"/>
+                <w:color w:val="000000"/>
+                <w:sz w:val="18"/>
+                <w:szCs w:val="18"/>
+              </w:rPr>
+              <w:t xml:space="preserve">, </w:t>
+            </w:r>
+            <w:r>
+              <w:rPr>
+                <w:rFonts w:ascii="Menlo" w:hAnsi="Menlo" w:cs="Menlo"/>
+                <w:color w:val="098658"/>
+                <w:sz w:val="18"/>
+                <w:szCs w:val="18"/>
               </w:rPr>
               <w:t>0</w:t>
             </w:r>
             <w:r>
               <w:rPr>
-                <w:rFonts w:ascii="Consolas" w:hAnsi="Consolas"/>
-                <w:color w:val="000000"/>
-                <w:sz w:val="21"/>
-                <w:szCs w:val="21"/>
-              </w:rPr>
-              <w:t>, </w:t>
-            </w:r>
-            <w:r>
-              <w:rPr>
-                <w:rFonts w:ascii="Consolas" w:hAnsi="Consolas"/>
-                <w:color w:val="098658"/>
-                <w:sz w:val="21"/>
-                <w:szCs w:val="21"/>
+                <w:rFonts w:ascii="Menlo" w:hAnsi="Menlo" w:cs="Menlo"/>
+                <w:color w:val="000000"/>
+                <w:sz w:val="18"/>
+                <w:szCs w:val="18"/>
+              </w:rPr>
+              <w:t xml:space="preserve">, </w:t>
+            </w:r>
+            <w:r>
+              <w:rPr>
+                <w:rFonts w:ascii="Menlo" w:hAnsi="Menlo" w:cs="Menlo"/>
+                <w:color w:val="098658"/>
+                <w:sz w:val="18"/>
+                <w:szCs w:val="18"/>
               </w:rPr>
               <w:t>1</w:t>
             </w:r>
             <w:r>
               <w:rPr>
-                <w:rFonts w:ascii="Consolas" w:hAnsi="Consolas"/>
-                <w:color w:val="000000"/>
-                <w:sz w:val="21"/>
-                <w:szCs w:val="21"/>
-              </w:rPr>
-              <w:t>, </w:t>
-            </w:r>
-            <w:r>
-              <w:rPr>
-                <w:rFonts w:ascii="Consolas" w:hAnsi="Consolas"/>
-                <w:color w:val="098658"/>
-                <w:sz w:val="21"/>
-                <w:szCs w:val="21"/>
+                <w:rFonts w:ascii="Menlo" w:hAnsi="Menlo" w:cs="Menlo"/>
+                <w:color w:val="000000"/>
+                <w:sz w:val="18"/>
+                <w:szCs w:val="18"/>
+              </w:rPr>
+              <w:t xml:space="preserve">, </w:t>
+            </w:r>
+            <w:r>
+              <w:rPr>
+                <w:rFonts w:ascii="Menlo" w:hAnsi="Menlo" w:cs="Menlo"/>
+                <w:color w:val="098658"/>
+                <w:sz w:val="18"/>
+                <w:szCs w:val="18"/>
               </w:rPr>
               <w:t>0</w:t>
             </w:r>
             <w:r>
               <w:rPr>
-                <w:rFonts w:ascii="Consolas" w:hAnsi="Consolas"/>
-                <w:color w:val="000000"/>
-                <w:sz w:val="21"/>
-                <w:szCs w:val="21"/>
+                <w:rFonts w:ascii="Menlo" w:hAnsi="Menlo" w:cs="Menlo"/>
+                <w:color w:val="000000"/>
+                <w:sz w:val="18"/>
+                <w:szCs w:val="18"/>
               </w:rPr>
               <w:t>]])</w:t>
             </w:r>
@@ -2668,92 +2716,92 @@
           <w:p>
             <w:pPr>
               <w:shd w:val="clear" w:color="auto" w:fill="FFFFFF"/>
-              <w:spacing w:line="285" w:lineRule="atLeast"/>
-              <w:rPr>
-                <w:rFonts w:ascii="Consolas" w:hAnsi="Consolas"/>
-                <w:color w:val="000000"/>
-                <w:sz w:val="21"/>
-                <w:szCs w:val="21"/>
+              <w:spacing w:line="270" w:lineRule="atLeast"/>
+              <w:rPr>
+                <w:rFonts w:ascii="Menlo" w:hAnsi="Menlo" w:cs="Menlo"/>
+                <w:color w:val="000000"/>
+                <w:sz w:val="18"/>
+                <w:szCs w:val="18"/>
               </w:rPr>
             </w:pPr>
             <w:r>
               <w:rPr>
-                <w:rFonts w:ascii="Consolas" w:hAnsi="Consolas"/>
-                <w:color w:val="000000"/>
-                <w:sz w:val="21"/>
-                <w:szCs w:val="21"/>
-              </w:rPr>
-              <w:t>y = np.array([</w:t>
-            </w:r>
-            <w:r>
-              <w:rPr>
-                <w:rFonts w:ascii="Consolas" w:hAnsi="Consolas"/>
-                <w:color w:val="098658"/>
-                <w:sz w:val="21"/>
-                <w:szCs w:val="21"/>
+                <w:rFonts w:ascii="Menlo" w:hAnsi="Menlo" w:cs="Menlo"/>
+                <w:color w:val="000000"/>
+                <w:sz w:val="18"/>
+                <w:szCs w:val="18"/>
+              </w:rPr>
+              <w:t>y = np.array([</w:t>
+            </w:r>
+            <w:r>
+              <w:rPr>
+                <w:rFonts w:ascii="Menlo" w:hAnsi="Menlo" w:cs="Menlo"/>
+                <w:color w:val="098658"/>
+                <w:sz w:val="18"/>
+                <w:szCs w:val="18"/>
               </w:rPr>
               <w:t>0</w:t>
             </w:r>
             <w:r>
               <w:rPr>
-                <w:rFonts w:ascii="Consolas" w:hAnsi="Consolas"/>
-                <w:color w:val="000000"/>
-                <w:sz w:val="21"/>
-                <w:szCs w:val="21"/>
-              </w:rPr>
-              <w:t>, </w:t>
-            </w:r>
-            <w:r>
-              <w:rPr>
-                <w:rFonts w:ascii="Consolas" w:hAnsi="Consolas"/>
-                <w:color w:val="098658"/>
-                <w:sz w:val="21"/>
-                <w:szCs w:val="21"/>
+                <w:rFonts w:ascii="Menlo" w:hAnsi="Menlo" w:cs="Menlo"/>
+                <w:color w:val="000000"/>
+                <w:sz w:val="18"/>
+                <w:szCs w:val="18"/>
+              </w:rPr>
+              <w:t xml:space="preserve">, </w:t>
+            </w:r>
+            <w:r>
+              <w:rPr>
+                <w:rFonts w:ascii="Menlo" w:hAnsi="Menlo" w:cs="Menlo"/>
+                <w:color w:val="098658"/>
+                <w:sz w:val="18"/>
+                <w:szCs w:val="18"/>
               </w:rPr>
               <w:t>1</w:t>
             </w:r>
             <w:r>
               <w:rPr>
-                <w:rFonts w:ascii="Consolas" w:hAnsi="Consolas"/>
-                <w:color w:val="000000"/>
-                <w:sz w:val="21"/>
-                <w:szCs w:val="21"/>
-              </w:rPr>
-              <w:t>, </w:t>
-            </w:r>
-            <w:r>
-              <w:rPr>
-                <w:rFonts w:ascii="Consolas" w:hAnsi="Consolas"/>
-                <w:color w:val="098658"/>
-                <w:sz w:val="21"/>
-                <w:szCs w:val="21"/>
+                <w:rFonts w:ascii="Menlo" w:hAnsi="Menlo" w:cs="Menlo"/>
+                <w:color w:val="000000"/>
+                <w:sz w:val="18"/>
+                <w:szCs w:val="18"/>
+              </w:rPr>
+              <w:t xml:space="preserve">, </w:t>
+            </w:r>
+            <w:r>
+              <w:rPr>
+                <w:rFonts w:ascii="Menlo" w:hAnsi="Menlo" w:cs="Menlo"/>
+                <w:color w:val="098658"/>
+                <w:sz w:val="18"/>
+                <w:szCs w:val="18"/>
               </w:rPr>
               <w:t>0</w:t>
             </w:r>
             <w:r>
               <w:rPr>
-                <w:rFonts w:ascii="Consolas" w:hAnsi="Consolas"/>
-                <w:color w:val="000000"/>
-                <w:sz w:val="21"/>
-                <w:szCs w:val="21"/>
-              </w:rPr>
-              <w:t>, </w:t>
-            </w:r>
-            <w:r>
-              <w:rPr>
-                <w:rFonts w:ascii="Consolas" w:hAnsi="Consolas"/>
-                <w:color w:val="098658"/>
-                <w:sz w:val="21"/>
-                <w:szCs w:val="21"/>
+                <w:rFonts w:ascii="Menlo" w:hAnsi="Menlo" w:cs="Menlo"/>
+                <w:color w:val="000000"/>
+                <w:sz w:val="18"/>
+                <w:szCs w:val="18"/>
+              </w:rPr>
+              <w:t xml:space="preserve">, </w:t>
+            </w:r>
+            <w:r>
+              <w:rPr>
+                <w:rFonts w:ascii="Menlo" w:hAnsi="Menlo" w:cs="Menlo"/>
+                <w:color w:val="098658"/>
+                <w:sz w:val="18"/>
+                <w:szCs w:val="18"/>
               </w:rPr>
               <w:t>1</w:t>
             </w:r>
             <w:r>
               <w:rPr>
-                <w:rFonts w:ascii="Consolas" w:hAnsi="Consolas"/>
-                <w:color w:val="000000"/>
-                <w:sz w:val="21"/>
-                <w:szCs w:val="21"/>
+                <w:rFonts w:ascii="Menlo" w:hAnsi="Menlo" w:cs="Menlo"/>
+                <w:color w:val="000000"/>
+                <w:sz w:val="18"/>
+                <w:szCs w:val="18"/>
               </w:rPr>
               <w:t>])</w:t>
             </w:r>
@@ -2761,119 +2809,137 @@
           <w:p>
             <w:pPr>
               <w:shd w:val="clear" w:color="auto" w:fill="FFFFFF"/>
-              <w:spacing w:line="285" w:lineRule="atLeast"/>
-              <w:rPr>
-                <w:rFonts w:ascii="Consolas" w:hAnsi="Consolas"/>
-                <w:color w:val="000000"/>
-                <w:sz w:val="21"/>
-                <w:szCs w:val="21"/>
+              <w:spacing w:line="270" w:lineRule="atLeast"/>
+              <w:rPr>
+                <w:rFonts w:ascii="Menlo" w:hAnsi="Menlo" w:cs="Menlo"/>
+                <w:color w:val="000000"/>
+                <w:sz w:val="18"/>
+                <w:szCs w:val="18"/>
               </w:rPr>
             </w:pPr>
           </w:p>
           <w:p>
             <w:pPr>
               <w:shd w:val="clear" w:color="auto" w:fill="FFFFFF"/>
-              <w:spacing w:line="285" w:lineRule="atLeast"/>
-              <w:rPr>
-                <w:rFonts w:ascii="Consolas" w:hAnsi="Consolas"/>
-                <w:color w:val="000000"/>
-                <w:sz w:val="21"/>
-                <w:szCs w:val="21"/>
+              <w:spacing w:line="270" w:lineRule="atLeast"/>
+              <w:rPr>
+                <w:rFonts w:ascii="Menlo" w:hAnsi="Menlo" w:cs="Menlo"/>
+                <w:color w:val="000000"/>
+                <w:sz w:val="18"/>
+                <w:szCs w:val="18"/>
               </w:rPr>
             </w:pPr>
             <w:r>
               <w:rPr>
-                <w:rFonts w:ascii="Consolas" w:hAnsi="Consolas"/>
-                <w:color w:val="000000"/>
-                <w:sz w:val="21"/>
-                <w:szCs w:val="21"/>
-              </w:rPr>
-              <w:t>counts = {}</w:t>
+                <w:rFonts w:ascii="Menlo" w:hAnsi="Menlo" w:cs="Menlo"/>
+                <w:color w:val="000000"/>
+                <w:sz w:val="18"/>
+                <w:szCs w:val="18"/>
+              </w:rPr>
+              <w:t>counts = {}</w:t>
             </w:r>
           </w:p>
           <w:p>
             <w:pPr>
               <w:shd w:val="clear" w:color="auto" w:fill="FFFFFF"/>
-              <w:spacing w:line="285" w:lineRule="atLeast"/>
-              <w:rPr>
-                <w:rFonts w:ascii="Consolas" w:hAnsi="Consolas"/>
-                <w:color w:val="000000"/>
-                <w:sz w:val="21"/>
-                <w:szCs w:val="21"/>
+              <w:spacing w:line="270" w:lineRule="atLeast"/>
+              <w:rPr>
+                <w:rFonts w:ascii="Menlo" w:hAnsi="Menlo" w:cs="Menlo"/>
+                <w:color w:val="000000"/>
+                <w:sz w:val="18"/>
+                <w:szCs w:val="18"/>
               </w:rPr>
             </w:pPr>
             <w:r>
               <w:rPr>
-                <w:rFonts w:ascii="Consolas" w:hAnsi="Consolas"/>
+                <w:rFonts w:ascii="Menlo" w:hAnsi="Menlo" w:cs="Menlo"/>
+                <w:color w:val="AF00DB"/>
+                <w:sz w:val="18"/>
+                <w:szCs w:val="18"/>
+              </w:rPr>
+              <w:t>for</w:t>
+            </w:r>
+            <w:r>
+              <w:rPr>
+                <w:rFonts w:ascii="Menlo" w:hAnsi="Menlo" w:cs="Menlo"/>
+                <w:color w:val="000000"/>
+                <w:sz w:val="18"/>
+                <w:szCs w:val="18"/>
+              </w:rPr>
+              <w:t xml:space="preserve"> label </w:t>
+            </w:r>
+            <w:r>
+              <w:rPr>
+                <w:rFonts w:ascii="Menlo" w:hAnsi="Menlo" w:cs="Menlo"/>
                 <w:color w:val="0000FF"/>
-                <w:sz w:val="21"/>
-                <w:szCs w:val="21"/>
-              </w:rPr>
-              <w:t>for</w:t>
-            </w:r>
-            <w:r>
-              <w:rPr>
-                <w:rFonts w:ascii="Consolas" w:hAnsi="Consolas"/>
-                <w:color w:val="000000"/>
-                <w:sz w:val="21"/>
-                <w:szCs w:val="21"/>
-              </w:rPr>
-              <w:t> label </w:t>
-            </w:r>
-            <w:r>
-              <w:rPr>
-                <w:rFonts w:ascii="Consolas" w:hAnsi="Consolas"/>
-                <w:color w:val="0000FF"/>
-                <w:sz w:val="21"/>
-                <w:szCs w:val="21"/>
+                <w:sz w:val="18"/>
+                <w:szCs w:val="18"/>
               </w:rPr>
               <w:t>in</w:t>
             </w:r>
             <w:r>
               <w:rPr>
-                <w:rFonts w:ascii="Consolas" w:hAnsi="Consolas"/>
-                <w:color w:val="000000"/>
-                <w:sz w:val="21"/>
-                <w:szCs w:val="21"/>
-              </w:rPr>
-              <w:t> np.unique(y):</w:t>
+                <w:rFonts w:ascii="Menlo" w:hAnsi="Menlo" w:cs="Menlo"/>
+                <w:color w:val="000000"/>
+                <w:sz w:val="18"/>
+                <w:szCs w:val="18"/>
+              </w:rPr>
+              <w:t xml:space="preserve"> np.unique(y):</w:t>
             </w:r>
           </w:p>
           <w:p>
             <w:pPr>
               <w:shd w:val="clear" w:color="auto" w:fill="FFFFFF"/>
-              <w:spacing w:line="285" w:lineRule="atLeast"/>
-              <w:rPr>
-                <w:rFonts w:ascii="Consolas" w:hAnsi="Consolas"/>
-                <w:color w:val="000000"/>
-                <w:sz w:val="21"/>
-                <w:szCs w:val="21"/>
+              <w:spacing w:line="270" w:lineRule="atLeast"/>
+              <w:rPr>
+                <w:rFonts w:ascii="Menlo" w:hAnsi="Menlo" w:cs="Menlo"/>
+                <w:color w:val="000000"/>
+                <w:sz w:val="18"/>
+                <w:szCs w:val="18"/>
               </w:rPr>
             </w:pPr>
             <w:r>
               <w:rPr>
-                <w:rFonts w:ascii="Consolas" w:hAnsi="Consolas"/>
-                <w:color w:val="000000"/>
-                <w:sz w:val="21"/>
-                <w:szCs w:val="21"/>
-              </w:rPr>
-              <w:t>    counts[label] = X[y == label].sum(axis=</w:t>
-            </w:r>
-            <w:r>
-              <w:rPr>
-                <w:rFonts w:ascii="Consolas" w:hAnsi="Consolas"/>
-                <w:color w:val="098658"/>
-                <w:sz w:val="21"/>
-                <w:szCs w:val="21"/>
+                <w:rFonts w:ascii="Menlo" w:hAnsi="Menlo" w:cs="Menlo"/>
+                <w:color w:val="000000"/>
+                <w:sz w:val="18"/>
+                <w:szCs w:val="18"/>
+              </w:rPr>
+              <w:t xml:space="preserve">    counts[label] = X[y == label].sum(</w:t>
+            </w:r>
+            <w:r>
+              <w:rPr>
+                <w:rFonts w:ascii="Menlo" w:hAnsi="Menlo" w:cs="Menlo"/>
+                <w:color w:val="001080"/>
+                <w:sz w:val="18"/>
+                <w:szCs w:val="18"/>
+              </w:rPr>
+              <w:t>axis</w:t>
+            </w:r>
+            <w:r>
+              <w:rPr>
+                <w:rFonts w:ascii="Menlo" w:hAnsi="Menlo" w:cs="Menlo"/>
+                <w:color w:val="000000"/>
+                <w:sz w:val="18"/>
+                <w:szCs w:val="18"/>
+              </w:rPr>
+              <w:t>=</w:t>
+            </w:r>
+            <w:r>
+              <w:rPr>
+                <w:rFonts w:ascii="Menlo" w:hAnsi="Menlo" w:cs="Menlo"/>
+                <w:color w:val="098658"/>
+                <w:sz w:val="18"/>
+                <w:szCs w:val="18"/>
               </w:rPr>
               <w:t>0</w:t>
             </w:r>
             <w:r>
               <w:rPr>
-                <w:rFonts w:ascii="Consolas" w:hAnsi="Consolas"/>
-                <w:color w:val="000000"/>
-                <w:sz w:val="21"/>
-                <w:szCs w:val="21"/>
+                <w:rFonts w:ascii="Menlo" w:hAnsi="Menlo" w:cs="Menlo"/>
+                <w:color w:val="000000"/>
+                <w:sz w:val="18"/>
+                <w:szCs w:val="18"/>
               </w:rPr>
               <w:t>)</w:t>
             </w:r>
@@ -2881,38 +2947,65 @@
           <w:p>
             <w:pPr>
               <w:shd w:val="clear" w:color="auto" w:fill="FFFFFF"/>
-              <w:spacing w:line="285" w:lineRule="atLeast"/>
-              <w:rPr>
-                <w:rFonts w:ascii="Consolas" w:hAnsi="Consolas"/>
-                <w:color w:val="000000"/>
-                <w:sz w:val="21"/>
-                <w:szCs w:val="21"/>
+              <w:spacing w:line="270" w:lineRule="atLeast"/>
+              <w:rPr>
+                <w:rFonts w:ascii="Menlo" w:hAnsi="Menlo" w:cs="Menlo"/>
+                <w:color w:val="000000"/>
+                <w:sz w:val="18"/>
+                <w:szCs w:val="18"/>
               </w:rPr>
             </w:pPr>
             <w:r>
               <w:rPr>
-                <w:rFonts w:ascii="Consolas" w:hAnsi="Consolas"/>
-                <w:color w:val="000000"/>
-                <w:sz w:val="21"/>
-                <w:szCs w:val="21"/>
-              </w:rPr>
-              <w:t>print(</w:t>
-            </w:r>
-            <w:r>
-              <w:rPr>
-                <w:rFonts w:ascii="Consolas" w:hAnsi="Consolas"/>
+                <w:rFonts w:ascii="Menlo" w:hAnsi="Menlo" w:cs="Menlo"/>
+                <w:color w:val="0000FF"/>
+                <w:sz w:val="18"/>
+                <w:szCs w:val="18"/>
+              </w:rPr>
+              <w:t>print</w:t>
+            </w:r>
+            <w:r>
+              <w:rPr>
+                <w:rFonts w:ascii="Menlo" w:hAnsi="Menlo" w:cs="Menlo"/>
+                <w:color w:val="000000"/>
+                <w:sz w:val="18"/>
+                <w:szCs w:val="18"/>
+              </w:rPr>
+              <w:t>(</w:t>
+            </w:r>
+            <w:r>
+              <w:rPr>
+                <w:rFonts w:ascii="Menlo" w:hAnsi="Menlo" w:cs="Menlo"/>
                 <w:color w:val="A31515"/>
-                <w:sz w:val="21"/>
-                <w:szCs w:val="21"/>
-              </w:rPr>
-              <w:t>"Частоты признаков:\n{}"</w:t>
-            </w:r>
-            <w:r>
-              <w:rPr>
-                <w:rFonts w:ascii="Consolas" w:hAnsi="Consolas"/>
-                <w:color w:val="000000"/>
-                <w:sz w:val="21"/>
-                <w:szCs w:val="21"/>
+                <w:sz w:val="18"/>
+                <w:szCs w:val="18"/>
+              </w:rPr>
+              <w:t>"Частоты признаков:</w:t>
+            </w:r>
+            <w:r>
+              <w:rPr>
+                <w:rFonts w:ascii="Menlo" w:hAnsi="Menlo" w:cs="Menlo"/>
+                <w:color w:val="FF0000"/>
+                <w:sz w:val="18"/>
+                <w:szCs w:val="18"/>
+              </w:rPr>
+              <w:t>\n</w:t>
+            </w:r>
+            <w:r>
+              <w:rPr>
+                <w:rFonts w:ascii="Menlo" w:hAnsi="Menlo" w:cs="Menlo"/>
+                <w:color w:val="A31515"/>
+                <w:sz w:val="18"/>
+                <w:szCs w:val="18"/>
+              </w:rPr>
+              <w:t>{}"</w:t>
+            </w:r>
+            <w:r>
+              <w:rPr>
+                <w:rFonts w:ascii="Menlo" w:hAnsi="Menlo" w:cs="Menlo"/>
+                <w:color w:val="000000"/>
+                <w:sz w:val="18"/>
+                <w:szCs w:val="18"/>
               </w:rPr>
               <w:t>.format(counts))</w:t>
             </w:r>
@@ -2920,1070 +3013,1259 @@
           <w:p>
             <w:pPr>
               <w:shd w:val="clear" w:color="auto" w:fill="FFFFFF"/>
-              <w:spacing w:line="285" w:lineRule="atLeast"/>
-              <w:rPr>
-                <w:rFonts w:ascii="Consolas" w:hAnsi="Consolas"/>
-                <w:color w:val="000000"/>
-                <w:sz w:val="21"/>
-                <w:szCs w:val="21"/>
+              <w:spacing w:line="270" w:lineRule="atLeast"/>
+              <w:rPr>
+                <w:rFonts w:ascii="Menlo" w:hAnsi="Menlo" w:cs="Menlo"/>
+                <w:color w:val="000000"/>
+                <w:sz w:val="18"/>
+                <w:szCs w:val="18"/>
               </w:rPr>
             </w:pPr>
           </w:p>
           <w:p>
             <w:pPr>
               <w:shd w:val="clear" w:color="auto" w:fill="FFFFFF"/>
-              <w:spacing w:line="285" w:lineRule="atLeast"/>
-              <w:rPr>
-                <w:rFonts w:ascii="Consolas" w:hAnsi="Consolas"/>
-                <w:color w:val="000000"/>
-                <w:sz w:val="21"/>
-                <w:szCs w:val="21"/>
+              <w:spacing w:line="270" w:lineRule="atLeast"/>
+              <w:rPr>
+                <w:rFonts w:ascii="Menlo" w:hAnsi="Menlo" w:cs="Menlo"/>
+                <w:color w:val="000000"/>
+                <w:sz w:val="18"/>
+                <w:szCs w:val="18"/>
               </w:rPr>
             </w:pPr>
             <w:r>
               <w:rPr>
-                <w:rFonts w:ascii="Consolas" w:hAnsi="Consolas"/>
-                <w:color w:val="008000"/>
-                <w:sz w:val="21"/>
-                <w:szCs w:val="21"/>
-              </w:rPr>
-              <w:t># Классификатор MultinomialNB</w:t>
+                <w:rFonts w:ascii="Menlo" w:hAnsi="Menlo" w:cs="Menlo"/>
+                <w:color w:val="000000"/>
+                <w:sz w:val="18"/>
+                <w:szCs w:val="18"/>
+              </w:rPr>
+              <w:t>clf = BernoulliNB()</w:t>
             </w:r>
           </w:p>
           <w:p>
             <w:pPr>
               <w:shd w:val="clear" w:color="auto" w:fill="FFFFFF"/>
-              <w:spacing w:line="285" w:lineRule="atLeast"/>
-              <w:rPr>
-                <w:rFonts w:ascii="Consolas" w:hAnsi="Consolas"/>
-                <w:color w:val="000000"/>
-                <w:sz w:val="21"/>
-                <w:szCs w:val="21"/>
+              <w:spacing w:line="270" w:lineRule="atLeast"/>
+              <w:rPr>
+                <w:rFonts w:ascii="Menlo" w:hAnsi="Menlo" w:cs="Menlo"/>
+                <w:color w:val="000000"/>
+                <w:sz w:val="18"/>
+                <w:szCs w:val="18"/>
+              </w:rPr>
+            </w:pPr>
+            <w:r>
+              <w:rPr>
+                <w:rFonts w:ascii="Menlo" w:hAnsi="Menlo" w:cs="Menlo"/>
+                <w:color w:val="000000"/>
+                <w:sz w:val="18"/>
+                <w:szCs w:val="18"/>
+              </w:rPr>
+              <w:t>clf.fit(X, Y)</w:t>
+            </w:r>
+          </w:p>
+          <w:p>
+            <w:pPr>
+              <w:shd w:val="clear" w:color="auto" w:fill="FFFFFF"/>
+              <w:spacing w:line="270" w:lineRule="atLeast"/>
+              <w:rPr>
+                <w:rFonts w:ascii="Menlo" w:hAnsi="Menlo" w:cs="Menlo"/>
+                <w:color w:val="000000"/>
+                <w:sz w:val="18"/>
+                <w:szCs w:val="18"/>
+              </w:rPr>
+            </w:pPr>
+            <w:r>
+              <w:rPr>
+                <w:rFonts w:ascii="Menlo" w:hAnsi="Menlo" w:cs="Menlo"/>
+                <w:color w:val="0000FF"/>
+                <w:sz w:val="18"/>
+                <w:szCs w:val="18"/>
+              </w:rPr>
+              <w:t>print</w:t>
+            </w:r>
+            <w:r>
+              <w:rPr>
+                <w:rFonts w:ascii="Menlo" w:hAnsi="Menlo" w:cs="Menlo"/>
+                <w:color w:val="000000"/>
+                <w:sz w:val="18"/>
+                <w:szCs w:val="18"/>
+              </w:rPr>
+              <w:t>(</w:t>
+            </w:r>
+            <w:r>
+              <w:rPr>
+                <w:rFonts w:ascii="Menlo" w:hAnsi="Menlo" w:cs="Menlo"/>
+                <w:color w:val="A31515"/>
+                <w:sz w:val="18"/>
+                <w:szCs w:val="18"/>
+              </w:rPr>
+              <w:t>"clf.predict:</w:t>
+            </w:r>
+            <w:r>
+              <w:rPr>
+                <w:rFonts w:ascii="Menlo" w:hAnsi="Menlo" w:cs="Menlo"/>
+                <w:color w:val="FF0000"/>
+                <w:sz w:val="18"/>
+                <w:szCs w:val="18"/>
+              </w:rPr>
+              <w:t>\n</w:t>
+            </w:r>
+            <w:r>
+              <w:rPr>
+                <w:rFonts w:ascii="Menlo" w:hAnsi="Menlo" w:cs="Menlo"/>
+                <w:color w:val="A31515"/>
+                <w:sz w:val="18"/>
+                <w:szCs w:val="18"/>
+              </w:rPr>
+              <w:t>{}"</w:t>
+            </w:r>
+            <w:r>
+              <w:rPr>
+                <w:rFonts w:ascii="Menlo" w:hAnsi="Menlo" w:cs="Menlo"/>
+                <w:color w:val="000000"/>
+                <w:sz w:val="18"/>
+                <w:szCs w:val="18"/>
+              </w:rPr>
+              <w:t>.clf.predict(X[</w:t>
+            </w:r>
+            <w:r>
+              <w:rPr>
+                <w:rFonts w:ascii="Menlo" w:hAnsi="Menlo" w:cs="Menlo"/>
+                <w:color w:val="098658"/>
+                <w:sz w:val="18"/>
+                <w:szCs w:val="18"/>
+              </w:rPr>
+              <w:t>2</w:t>
+            </w:r>
+            <w:r>
+              <w:rPr>
+                <w:rFonts w:ascii="Menlo" w:hAnsi="Menlo" w:cs="Menlo"/>
+                <w:color w:val="000000"/>
+                <w:sz w:val="18"/>
+                <w:szCs w:val="18"/>
+              </w:rPr>
+              <w:t>:</w:t>
+            </w:r>
+            <w:r>
+              <w:rPr>
+                <w:rFonts w:ascii="Menlo" w:hAnsi="Menlo" w:cs="Menlo"/>
+                <w:color w:val="098658"/>
+                <w:sz w:val="18"/>
+                <w:szCs w:val="18"/>
+              </w:rPr>
+              <w:t>3</w:t>
+            </w:r>
+            <w:r>
+              <w:rPr>
+                <w:rFonts w:ascii="Menlo" w:hAnsi="Menlo" w:cs="Menlo"/>
+                <w:color w:val="000000"/>
+                <w:sz w:val="18"/>
+                <w:szCs w:val="18"/>
+              </w:rPr>
+              <w:t>]))</w:t>
+            </w:r>
+          </w:p>
+          <w:p>
+            <w:pPr>
+              <w:shd w:val="clear" w:color="auto" w:fill="FFFFFF"/>
+              <w:spacing w:after="240" w:line="270" w:lineRule="atLeast"/>
+              <w:rPr>
+                <w:rFonts w:ascii="Menlo" w:hAnsi="Menlo" w:cs="Menlo"/>
+                <w:color w:val="000000"/>
+                <w:sz w:val="18"/>
+                <w:szCs w:val="18"/>
               </w:rPr>
             </w:pPr>
           </w:p>
           <w:p>
             <w:pPr>
               <w:shd w:val="clear" w:color="auto" w:fill="FFFFFF"/>
-              <w:spacing w:line="285" w:lineRule="atLeast"/>
-              <w:rPr>
-                <w:rFonts w:ascii="Consolas" w:hAnsi="Consolas"/>
-                <w:color w:val="000000"/>
-                <w:sz w:val="21"/>
-                <w:szCs w:val="21"/>
+              <w:spacing w:line="270" w:lineRule="atLeast"/>
+              <w:rPr>
+                <w:rFonts w:ascii="Menlo" w:hAnsi="Menlo" w:cs="Menlo"/>
+                <w:color w:val="000000"/>
+                <w:sz w:val="18"/>
+                <w:szCs w:val="18"/>
               </w:rPr>
             </w:pPr>
             <w:r>
               <w:rPr>
-                <w:rFonts w:ascii="Consolas" w:hAnsi="Consolas"/>
-                <w:color w:val="000000"/>
-                <w:sz w:val="21"/>
-                <w:szCs w:val="21"/>
-              </w:rPr>
-              <w:t>rng = np.random.RandomState(</w:t>
-            </w:r>
-            <w:r>
-              <w:rPr>
-                <w:rFonts w:ascii="Consolas" w:hAnsi="Consolas"/>
-                <w:color w:val="098658"/>
-                <w:sz w:val="21"/>
-                <w:szCs w:val="21"/>
-              </w:rPr>
-              <w:t>1</w:t>
-            </w:r>
-            <w:r>
-              <w:rPr>
-                <w:rFonts w:ascii="Consolas" w:hAnsi="Consolas"/>
-                <w:color w:val="000000"/>
-                <w:sz w:val="21"/>
-                <w:szCs w:val="21"/>
-              </w:rPr>
-              <w:t>)</w:t>
+                <w:rFonts w:ascii="Menlo" w:hAnsi="Menlo" w:cs="Menlo"/>
+                <w:color w:val="008000"/>
+                <w:sz w:val="18"/>
+                <w:szCs w:val="18"/>
+              </w:rPr>
+              <w:t># Классификатор MultinomialNB</w:t>
             </w:r>
           </w:p>
           <w:p>
             <w:pPr>
               <w:shd w:val="clear" w:color="auto" w:fill="FFFFFF"/>
-              <w:spacing w:line="285" w:lineRule="atLeast"/>
-              <w:rPr>
-                <w:rFonts w:ascii="Consolas" w:hAnsi="Consolas"/>
-                <w:color w:val="000000"/>
-                <w:sz w:val="21"/>
-                <w:szCs w:val="21"/>
-              </w:rPr>
-            </w:pPr>
-            <w:r>
-              <w:rPr>
-                <w:rFonts w:ascii="Consolas" w:hAnsi="Consolas"/>
-                <w:color w:val="000000"/>
-                <w:sz w:val="21"/>
-                <w:szCs w:val="21"/>
-              </w:rPr>
-              <w:t>X = rng.randint(</w:t>
-            </w:r>
-            <w:r>
-              <w:rPr>
-                <w:rFonts w:ascii="Consolas" w:hAnsi="Consolas"/>
-                <w:color w:val="098658"/>
-                <w:sz w:val="21"/>
-                <w:szCs w:val="21"/>
-              </w:rPr>
-              <w:t>5</w:t>
-            </w:r>
-            <w:r>
-              <w:rPr>
-                <w:rFonts w:ascii="Consolas" w:hAnsi="Consolas"/>
-                <w:color w:val="000000"/>
-                <w:sz w:val="21"/>
-                <w:szCs w:val="21"/>
-              </w:rPr>
-              <w:t>, size=(</w:t>
-            </w:r>
-            <w:r>
-              <w:rPr>
-                <w:rFonts w:ascii="Consolas" w:hAnsi="Consolas"/>
-                <w:color w:val="098658"/>
-                <w:sz w:val="21"/>
-                <w:szCs w:val="21"/>
-              </w:rPr>
-              <w:t>6</w:t>
-            </w:r>
-            <w:r>
-              <w:rPr>
-                <w:rFonts w:ascii="Consolas" w:hAnsi="Consolas"/>
-                <w:color w:val="000000"/>
-                <w:sz w:val="21"/>
-                <w:szCs w:val="21"/>
-              </w:rPr>
-              <w:t>, </w:t>
-            </w:r>
-            <w:r>
-              <w:rPr>
-                <w:rFonts w:ascii="Consolas" w:hAnsi="Consolas"/>
-                <w:color w:val="098658"/>
-                <w:sz w:val="21"/>
-                <w:szCs w:val="21"/>
-              </w:rPr>
-              <w:t>100</w:t>
-            </w:r>
-            <w:r>
-              <w:rPr>
-                <w:rFonts w:ascii="Consolas" w:hAnsi="Consolas"/>
-                <w:color w:val="000000"/>
-                <w:sz w:val="21"/>
-                <w:szCs w:val="21"/>
-              </w:rPr>
-              <w:t>))</w:t>
-            </w:r>
-          </w:p>
-          <w:p>
-            <w:pPr>
-              <w:shd w:val="clear" w:color="auto" w:fill="FFFFFF"/>
-              <w:spacing w:line="285" w:lineRule="atLeast"/>
-              <w:rPr>
-                <w:rFonts w:ascii="Consolas" w:hAnsi="Consolas"/>
-                <w:color w:val="000000"/>
-                <w:sz w:val="21"/>
-                <w:szCs w:val="21"/>
-              </w:rPr>
-            </w:pPr>
-            <w:r>
-              <w:rPr>
-                <w:rFonts w:ascii="Consolas" w:hAnsi="Consolas"/>
-                <w:color w:val="000000"/>
-                <w:sz w:val="21"/>
-                <w:szCs w:val="21"/>
-              </w:rPr>
-              <w:t>y = np.array([</w:t>
-            </w:r>
-            <w:r>
-              <w:rPr>
-                <w:rFonts w:ascii="Consolas" w:hAnsi="Consolas"/>
-                <w:color w:val="098658"/>
-                <w:sz w:val="21"/>
-                <w:szCs w:val="21"/>
-              </w:rPr>
-              <w:t>1</w:t>
-            </w:r>
-            <w:r>
-              <w:rPr>
-                <w:rFonts w:ascii="Consolas" w:hAnsi="Consolas"/>
-                <w:color w:val="000000"/>
-                <w:sz w:val="21"/>
-                <w:szCs w:val="21"/>
-              </w:rPr>
-              <w:t>, </w:t>
-            </w:r>
-            <w:r>
-              <w:rPr>
-                <w:rFonts w:ascii="Consolas" w:hAnsi="Consolas"/>
-                <w:color w:val="098658"/>
-                <w:sz w:val="21"/>
-                <w:szCs w:val="21"/>
-              </w:rPr>
-              <w:t>2</w:t>
-            </w:r>
-            <w:r>
-              <w:rPr>
-                <w:rFonts w:ascii="Consolas" w:hAnsi="Consolas"/>
-                <w:color w:val="000000"/>
-                <w:sz w:val="21"/>
-                <w:szCs w:val="21"/>
-              </w:rPr>
-              <w:t>, </w:t>
-            </w:r>
-            <w:r>
-              <w:rPr>
-                <w:rFonts w:ascii="Consolas" w:hAnsi="Consolas"/>
-                <w:color w:val="098658"/>
-                <w:sz w:val="21"/>
-                <w:szCs w:val="21"/>
-              </w:rPr>
-              <w:t>3</w:t>
-            </w:r>
-            <w:r>
-              <w:rPr>
-                <w:rFonts w:ascii="Consolas" w:hAnsi="Consolas"/>
-                <w:color w:val="000000"/>
-                <w:sz w:val="21"/>
-                <w:szCs w:val="21"/>
-              </w:rPr>
-              <w:t>, </w:t>
-            </w:r>
-            <w:r>
-              <w:rPr>
-                <w:rFonts w:ascii="Consolas" w:hAnsi="Consolas"/>
-                <w:color w:val="098658"/>
-                <w:sz w:val="21"/>
-                <w:szCs w:val="21"/>
-              </w:rPr>
-              <w:t>4</w:t>
-            </w:r>
-            <w:r>
-              <w:rPr>
-                <w:rFonts w:ascii="Consolas" w:hAnsi="Consolas"/>
-                <w:color w:val="000000"/>
-                <w:sz w:val="21"/>
-                <w:szCs w:val="21"/>
-              </w:rPr>
-              <w:t>, </w:t>
-            </w:r>
-            <w:r>
-              <w:rPr>
-                <w:rFonts w:ascii="Consolas" w:hAnsi="Consolas"/>
-                <w:color w:val="098658"/>
-                <w:sz w:val="21"/>
-                <w:szCs w:val="21"/>
-              </w:rPr>
-              <w:t>5</w:t>
-            </w:r>
-            <w:r>
-              <w:rPr>
-                <w:rFonts w:ascii="Consolas" w:hAnsi="Consolas"/>
-                <w:color w:val="000000"/>
-                <w:sz w:val="21"/>
-                <w:szCs w:val="21"/>
-              </w:rPr>
-              <w:t>, </w:t>
-            </w:r>
-            <w:r>
-              <w:rPr>
-                <w:rFonts w:ascii="Consolas" w:hAnsi="Consolas"/>
-                <w:color w:val="098658"/>
-                <w:sz w:val="21"/>
-                <w:szCs w:val="21"/>
-              </w:rPr>
-              <w:t>6</w:t>
-            </w:r>
-            <w:r>
-              <w:rPr>
-                <w:rFonts w:ascii="Consolas" w:hAnsi="Consolas"/>
-                <w:color w:val="000000"/>
-                <w:sz w:val="21"/>
-                <w:szCs w:val="21"/>
-              </w:rPr>
-              <w:t>])</w:t>
-            </w:r>
-          </w:p>
-          <w:p>
-            <w:pPr>
-              <w:shd w:val="clear" w:color="auto" w:fill="FFFFFF"/>
-              <w:spacing w:line="285" w:lineRule="atLeast"/>
-              <w:rPr>
-                <w:rFonts w:ascii="Consolas" w:hAnsi="Consolas"/>
-                <w:color w:val="000000"/>
-                <w:sz w:val="21"/>
-                <w:szCs w:val="21"/>
+              <w:spacing w:line="270" w:lineRule="atLeast"/>
+              <w:rPr>
+                <w:rFonts w:ascii="Menlo" w:hAnsi="Menlo" w:cs="Menlo"/>
+                <w:color w:val="000000"/>
+                <w:sz w:val="18"/>
+                <w:szCs w:val="18"/>
               </w:rPr>
             </w:pPr>
           </w:p>
           <w:p>
             <w:pPr>
               <w:shd w:val="clear" w:color="auto" w:fill="FFFFFF"/>
-              <w:spacing w:line="285" w:lineRule="atLeast"/>
-              <w:rPr>
-                <w:rFonts w:ascii="Consolas" w:hAnsi="Consolas"/>
-                <w:color w:val="000000"/>
-                <w:sz w:val="21"/>
-                <w:szCs w:val="21"/>
+              <w:spacing w:line="270" w:lineRule="atLeast"/>
+              <w:rPr>
+                <w:rFonts w:ascii="Menlo" w:hAnsi="Menlo" w:cs="Menlo"/>
+                <w:color w:val="000000"/>
+                <w:sz w:val="18"/>
+                <w:szCs w:val="18"/>
               </w:rPr>
             </w:pPr>
             <w:r>
               <w:rPr>
-                <w:rFonts w:ascii="Consolas" w:hAnsi="Consolas"/>
-                <w:color w:val="000000"/>
-                <w:sz w:val="21"/>
-                <w:szCs w:val="21"/>
-              </w:rPr>
-              <w:t>clf = MultinomialNB()</w:t>
+                <w:rFonts w:ascii="Menlo" w:hAnsi="Menlo" w:cs="Menlo"/>
+                <w:color w:val="000000"/>
+                <w:sz w:val="18"/>
+                <w:szCs w:val="18"/>
+              </w:rPr>
+              <w:t>rng = np.random.RandomState(</w:t>
+            </w:r>
+            <w:r>
+              <w:rPr>
+                <w:rFonts w:ascii="Menlo" w:hAnsi="Menlo" w:cs="Menlo"/>
+                <w:color w:val="098658"/>
+                <w:sz w:val="18"/>
+                <w:szCs w:val="18"/>
+              </w:rPr>
+              <w:t>1</w:t>
+            </w:r>
+            <w:r>
+              <w:rPr>
+                <w:rFonts w:ascii="Menlo" w:hAnsi="Menlo" w:cs="Menlo"/>
+                <w:color w:val="000000"/>
+                <w:sz w:val="18"/>
+                <w:szCs w:val="18"/>
+              </w:rPr>
+              <w:t>)</w:t>
             </w:r>
           </w:p>
           <w:p>
             <w:pPr>
               <w:shd w:val="clear" w:color="auto" w:fill="FFFFFF"/>
-              <w:spacing w:line="285" w:lineRule="atLeast"/>
-              <w:rPr>
-                <w:rFonts w:ascii="Consolas" w:hAnsi="Consolas"/>
-                <w:color w:val="000000"/>
-                <w:sz w:val="21"/>
-                <w:szCs w:val="21"/>
+              <w:spacing w:line="270" w:lineRule="atLeast"/>
+              <w:rPr>
+                <w:rFonts w:ascii="Menlo" w:hAnsi="Menlo" w:cs="Menlo"/>
+                <w:color w:val="000000"/>
+                <w:sz w:val="18"/>
+                <w:szCs w:val="18"/>
               </w:rPr>
             </w:pPr>
             <w:r>
               <w:rPr>
-                <w:rFonts w:ascii="Consolas" w:hAnsi="Consolas"/>
-                <w:color w:val="000000"/>
-                <w:sz w:val="21"/>
-                <w:szCs w:val="21"/>
-              </w:rPr>
-              <w:t>clf.fit(X, y)</w:t>
+                <w:rFonts w:ascii="Menlo" w:hAnsi="Menlo" w:cs="Menlo"/>
+                <w:color w:val="000000"/>
+                <w:sz w:val="18"/>
+                <w:szCs w:val="18"/>
+              </w:rPr>
+              <w:t>X = rng.randint(</w:t>
+            </w:r>
+            <w:r>
+              <w:rPr>
+                <w:rFonts w:ascii="Menlo" w:hAnsi="Menlo" w:cs="Menlo"/>
+                <w:color w:val="098658"/>
+                <w:sz w:val="18"/>
+                <w:szCs w:val="18"/>
+              </w:rPr>
+              <w:t>5</w:t>
+            </w:r>
+            <w:r>
+              <w:rPr>
+                <w:rFonts w:ascii="Menlo" w:hAnsi="Menlo" w:cs="Menlo"/>
+                <w:color w:val="000000"/>
+                <w:sz w:val="18"/>
+                <w:szCs w:val="18"/>
+              </w:rPr>
+              <w:t xml:space="preserve">, </w:t>
+            </w:r>
+            <w:r>
+              <w:rPr>
+                <w:rFonts w:ascii="Menlo" w:hAnsi="Menlo" w:cs="Menlo"/>
+                <w:color w:val="001080"/>
+                <w:sz w:val="18"/>
+                <w:szCs w:val="18"/>
+              </w:rPr>
+              <w:t>size</w:t>
+            </w:r>
+            <w:r>
+              <w:rPr>
+                <w:rFonts w:ascii="Menlo" w:hAnsi="Menlo" w:cs="Menlo"/>
+                <w:color w:val="000000"/>
+                <w:sz w:val="18"/>
+                <w:szCs w:val="18"/>
+              </w:rPr>
+              <w:t>=(</w:t>
+            </w:r>
+            <w:r>
+              <w:rPr>
+                <w:rFonts w:ascii="Menlo" w:hAnsi="Menlo" w:cs="Menlo"/>
+                <w:color w:val="098658"/>
+                <w:sz w:val="18"/>
+                <w:szCs w:val="18"/>
+              </w:rPr>
+              <w:t>6</w:t>
+            </w:r>
+            <w:r>
+              <w:rPr>
+                <w:rFonts w:ascii="Menlo" w:hAnsi="Menlo" w:cs="Menlo"/>
+                <w:color w:val="000000"/>
+                <w:sz w:val="18"/>
+                <w:szCs w:val="18"/>
+              </w:rPr>
+              <w:t xml:space="preserve">, </w:t>
+            </w:r>
+            <w:r>
+              <w:rPr>
+                <w:rFonts w:ascii="Menlo" w:hAnsi="Menlo" w:cs="Menlo"/>
+                <w:color w:val="098658"/>
+                <w:sz w:val="18"/>
+                <w:szCs w:val="18"/>
+              </w:rPr>
+              <w:t>100</w:t>
+            </w:r>
+            <w:r>
+              <w:rPr>
+                <w:rFonts w:ascii="Menlo" w:hAnsi="Menlo" w:cs="Menlo"/>
+                <w:color w:val="000000"/>
+                <w:sz w:val="18"/>
+                <w:szCs w:val="18"/>
+              </w:rPr>
+              <w:t>))</w:t>
             </w:r>
           </w:p>
           <w:p>
             <w:pPr>
               <w:shd w:val="clear" w:color="auto" w:fill="FFFFFF"/>
-              <w:spacing w:line="285" w:lineRule="atLeast"/>
-              <w:rPr>
-                <w:rFonts w:ascii="Consolas" w:hAnsi="Consolas"/>
-                <w:color w:val="000000"/>
-                <w:sz w:val="21"/>
-                <w:szCs w:val="21"/>
+              <w:spacing w:line="270" w:lineRule="atLeast"/>
+              <w:rPr>
+                <w:rFonts w:ascii="Menlo" w:hAnsi="Menlo" w:cs="Menlo"/>
+                <w:color w:val="000000"/>
+                <w:sz w:val="18"/>
+                <w:szCs w:val="18"/>
+              </w:rPr>
+            </w:pPr>
+            <w:r>
+              <w:rPr>
+                <w:rFonts w:ascii="Menlo" w:hAnsi="Menlo" w:cs="Menlo"/>
+                <w:color w:val="000000"/>
+                <w:sz w:val="18"/>
+                <w:szCs w:val="18"/>
+              </w:rPr>
+              <w:t>y = np.array([</w:t>
+            </w:r>
+            <w:r>
+              <w:rPr>
+                <w:rFonts w:ascii="Menlo" w:hAnsi="Menlo" w:cs="Menlo"/>
+                <w:color w:val="098658"/>
+                <w:sz w:val="18"/>
+                <w:szCs w:val="18"/>
+              </w:rPr>
+              <w:t>1</w:t>
+            </w:r>
+            <w:r>
+              <w:rPr>
+                <w:rFonts w:ascii="Menlo" w:hAnsi="Menlo" w:cs="Menlo"/>
+                <w:color w:val="000000"/>
+                <w:sz w:val="18"/>
+                <w:szCs w:val="18"/>
+              </w:rPr>
+              <w:t xml:space="preserve">, </w:t>
+            </w:r>
+            <w:r>
+              <w:rPr>
+                <w:rFonts w:ascii="Menlo" w:hAnsi="Menlo" w:cs="Menlo"/>
+                <w:color w:val="098658"/>
+                <w:sz w:val="18"/>
+                <w:szCs w:val="18"/>
+              </w:rPr>
+              <w:t>2</w:t>
+            </w:r>
+            <w:r>
+              <w:rPr>
+                <w:rFonts w:ascii="Menlo" w:hAnsi="Menlo" w:cs="Menlo"/>
+                <w:color w:val="000000"/>
+                <w:sz w:val="18"/>
+                <w:szCs w:val="18"/>
+              </w:rPr>
+              <w:t xml:space="preserve">, </w:t>
+            </w:r>
+            <w:r>
+              <w:rPr>
+                <w:rFonts w:ascii="Menlo" w:hAnsi="Menlo" w:cs="Menlo"/>
+                <w:color w:val="098658"/>
+                <w:sz w:val="18"/>
+                <w:szCs w:val="18"/>
+              </w:rPr>
+              <w:t>3</w:t>
+            </w:r>
+            <w:r>
+              <w:rPr>
+                <w:rFonts w:ascii="Menlo" w:hAnsi="Menlo" w:cs="Menlo"/>
+                <w:color w:val="000000"/>
+                <w:sz w:val="18"/>
+                <w:szCs w:val="18"/>
+              </w:rPr>
+              <w:t xml:space="preserve">, </w:t>
+            </w:r>
+            <w:r>
+              <w:rPr>
+                <w:rFonts w:ascii="Menlo" w:hAnsi="Menlo" w:cs="Menlo"/>
+                <w:color w:val="098658"/>
+                <w:sz w:val="18"/>
+                <w:szCs w:val="18"/>
+              </w:rPr>
+              <w:t>4</w:t>
+            </w:r>
+            <w:r>
+              <w:rPr>
+                <w:rFonts w:ascii="Menlo" w:hAnsi="Menlo" w:cs="Menlo"/>
+                <w:color w:val="000000"/>
+                <w:sz w:val="18"/>
+                <w:szCs w:val="18"/>
+              </w:rPr>
+              <w:t xml:space="preserve">, </w:t>
+            </w:r>
+            <w:r>
+              <w:rPr>
+                <w:rFonts w:ascii="Menlo" w:hAnsi="Menlo" w:cs="Menlo"/>
+                <w:color w:val="098658"/>
+                <w:sz w:val="18"/>
+                <w:szCs w:val="18"/>
+              </w:rPr>
+              <w:t>5</w:t>
+            </w:r>
+            <w:r>
+              <w:rPr>
+                <w:rFonts w:ascii="Menlo" w:hAnsi="Menlo" w:cs="Menlo"/>
+                <w:color w:val="000000"/>
+                <w:sz w:val="18"/>
+                <w:szCs w:val="18"/>
+              </w:rPr>
+              <w:t xml:space="preserve">, </w:t>
+            </w:r>
+            <w:r>
+              <w:rPr>
+                <w:rFonts w:ascii="Menlo" w:hAnsi="Menlo" w:cs="Menlo"/>
+                <w:color w:val="098658"/>
+                <w:sz w:val="18"/>
+                <w:szCs w:val="18"/>
+              </w:rPr>
+              <w:t>6</w:t>
+            </w:r>
+            <w:r>
+              <w:rPr>
+                <w:rFonts w:ascii="Menlo" w:hAnsi="Menlo" w:cs="Menlo"/>
+                <w:color w:val="000000"/>
+                <w:sz w:val="18"/>
+                <w:szCs w:val="18"/>
+              </w:rPr>
+              <w:t>])</w:t>
+            </w:r>
+          </w:p>
+          <w:p>
+            <w:pPr>
+              <w:shd w:val="clear" w:color="auto" w:fill="FFFFFF"/>
+              <w:spacing w:line="270" w:lineRule="atLeast"/>
+              <w:rPr>
+                <w:rFonts w:ascii="Menlo" w:hAnsi="Menlo" w:cs="Menlo"/>
+                <w:color w:val="000000"/>
+                <w:sz w:val="18"/>
+                <w:szCs w:val="18"/>
               </w:rPr>
             </w:pPr>
           </w:p>
           <w:p>
             <w:pPr>
               <w:shd w:val="clear" w:color="auto" w:fill="FFFFFF"/>
-              <w:spacing w:line="285" w:lineRule="atLeast"/>
-              <w:rPr>
-                <w:rFonts w:ascii="Consolas" w:hAnsi="Consolas"/>
-                <w:color w:val="000000"/>
-                <w:sz w:val="21"/>
-                <w:szCs w:val="21"/>
+              <w:spacing w:line="270" w:lineRule="atLeast"/>
+              <w:rPr>
+                <w:rFonts w:ascii="Menlo" w:hAnsi="Menlo" w:cs="Menlo"/>
+                <w:color w:val="000000"/>
+                <w:sz w:val="18"/>
+                <w:szCs w:val="18"/>
               </w:rPr>
             </w:pPr>
             <w:r>
               <w:rPr>
-                <w:rFonts w:ascii="Consolas" w:hAnsi="Consolas"/>
-                <w:color w:val="000000"/>
-                <w:sz w:val="21"/>
-                <w:szCs w:val="21"/>
-              </w:rPr>
-              <w:t>print(clf.predict(X[</w:t>
-            </w:r>
-            <w:r>
-              <w:rPr>
-                <w:rFonts w:ascii="Consolas" w:hAnsi="Consolas"/>
-                <w:color w:val="098658"/>
-                <w:sz w:val="21"/>
-                <w:szCs w:val="21"/>
-              </w:rPr>
-              <w:t>2</w:t>
-            </w:r>
-            <w:r>
-              <w:rPr>
-                <w:rFonts w:ascii="Consolas" w:hAnsi="Consolas"/>
-                <w:color w:val="000000"/>
-                <w:sz w:val="21"/>
-                <w:szCs w:val="21"/>
-              </w:rPr>
-              <w:t>:</w:t>
-            </w:r>
-            <w:r>
-              <w:rPr>
-                <w:rFonts w:ascii="Consolas" w:hAnsi="Consolas"/>
-                <w:color w:val="098658"/>
-                <w:sz w:val="21"/>
-                <w:szCs w:val="21"/>
-              </w:rPr>
-              <w:t>3</w:t>
-            </w:r>
-            <w:r>
-              <w:rPr>
-                <w:rFonts w:ascii="Consolas" w:hAnsi="Consolas"/>
-                <w:color w:val="000000"/>
-                <w:sz w:val="21"/>
-                <w:szCs w:val="21"/>
-              </w:rPr>
-              <w:t>]))</w:t>
+                <w:rFonts w:ascii="Menlo" w:hAnsi="Menlo" w:cs="Menlo"/>
+                <w:color w:val="000000"/>
+                <w:sz w:val="18"/>
+                <w:szCs w:val="18"/>
+              </w:rPr>
+              <w:t>clf = MultinomialNB()</w:t>
             </w:r>
           </w:p>
           <w:p>
             <w:pPr>
               <w:shd w:val="clear" w:color="auto" w:fill="FFFFFF"/>
-              <w:spacing w:after="240" w:line="285" w:lineRule="atLeast"/>
-              <w:rPr>
-                <w:rFonts w:ascii="Consolas" w:hAnsi="Consolas"/>
-                <w:color w:val="000000"/>
-                <w:sz w:val="21"/>
-                <w:szCs w:val="21"/>
+              <w:spacing w:line="270" w:lineRule="atLeast"/>
+              <w:rPr>
+                <w:rFonts w:ascii="Menlo" w:hAnsi="Menlo" w:cs="Menlo"/>
+                <w:color w:val="000000"/>
+                <w:sz w:val="18"/>
+                <w:szCs w:val="18"/>
+              </w:rPr>
+            </w:pPr>
+            <w:r>
+              <w:rPr>
+                <w:rFonts w:ascii="Menlo" w:hAnsi="Menlo" w:cs="Menlo"/>
+                <w:color w:val="000000"/>
+                <w:sz w:val="18"/>
+                <w:szCs w:val="18"/>
+              </w:rPr>
+              <w:t>clf.fit(X, y)</w:t>
+            </w:r>
+          </w:p>
+          <w:p>
+            <w:pPr>
+              <w:shd w:val="clear" w:color="auto" w:fill="FFFFFF"/>
+              <w:spacing w:line="270" w:lineRule="atLeast"/>
+              <w:rPr>
+                <w:rFonts w:ascii="Menlo" w:hAnsi="Menlo" w:cs="Menlo"/>
+                <w:color w:val="000000"/>
+                <w:sz w:val="18"/>
+                <w:szCs w:val="18"/>
               </w:rPr>
             </w:pPr>
           </w:p>
           <w:p>
             <w:pPr>
               <w:shd w:val="clear" w:color="auto" w:fill="FFFFFF"/>
-              <w:spacing w:line="285" w:lineRule="atLeast"/>
-              <w:rPr>
-                <w:rFonts w:ascii="Consolas" w:hAnsi="Consolas"/>
-                <w:color w:val="000000"/>
-                <w:sz w:val="21"/>
-                <w:szCs w:val="21"/>
+              <w:spacing w:line="270" w:lineRule="atLeast"/>
+              <w:rPr>
+                <w:rFonts w:ascii="Menlo" w:hAnsi="Menlo" w:cs="Menlo"/>
+                <w:color w:val="000000"/>
+                <w:sz w:val="18"/>
+                <w:szCs w:val="18"/>
               </w:rPr>
             </w:pPr>
             <w:r>
               <w:rPr>
-                <w:rFonts w:ascii="Consolas" w:hAnsi="Consolas"/>
-                <w:color w:val="008000"/>
-                <w:sz w:val="21"/>
-                <w:szCs w:val="21"/>
-              </w:rPr>
-              <w:t># Классификатор GaussianNB</w:t>
+                <w:rFonts w:ascii="Menlo" w:hAnsi="Menlo" w:cs="Menlo"/>
+                <w:color w:val="0000FF"/>
+                <w:sz w:val="18"/>
+                <w:szCs w:val="18"/>
+              </w:rPr>
+              <w:t>print</w:t>
+            </w:r>
+            <w:r>
+              <w:rPr>
+                <w:rFonts w:ascii="Menlo" w:hAnsi="Menlo" w:cs="Menlo"/>
+                <w:color w:val="000000"/>
+                <w:sz w:val="18"/>
+                <w:szCs w:val="18"/>
+              </w:rPr>
+              <w:t>(clf.predict(X[</w:t>
+            </w:r>
+            <w:r>
+              <w:rPr>
+                <w:rFonts w:ascii="Menlo" w:hAnsi="Menlo" w:cs="Menlo"/>
+                <w:color w:val="098658"/>
+                <w:sz w:val="18"/>
+                <w:szCs w:val="18"/>
+              </w:rPr>
+              <w:t>2</w:t>
+            </w:r>
+            <w:r>
+              <w:rPr>
+                <w:rFonts w:ascii="Menlo" w:hAnsi="Menlo" w:cs="Menlo"/>
+                <w:color w:val="000000"/>
+                <w:sz w:val="18"/>
+                <w:szCs w:val="18"/>
+              </w:rPr>
+              <w:t>:</w:t>
+            </w:r>
+            <w:r>
+              <w:rPr>
+                <w:rFonts w:ascii="Menlo" w:hAnsi="Menlo" w:cs="Menlo"/>
+                <w:color w:val="098658"/>
+                <w:sz w:val="18"/>
+                <w:szCs w:val="18"/>
+              </w:rPr>
+              <w:t>3</w:t>
+            </w:r>
+            <w:r>
+              <w:rPr>
+                <w:rFonts w:ascii="Menlo" w:hAnsi="Menlo" w:cs="Menlo"/>
+                <w:color w:val="000000"/>
+                <w:sz w:val="18"/>
+                <w:szCs w:val="18"/>
+              </w:rPr>
+              <w:t>]))</w:t>
             </w:r>
           </w:p>
           <w:p>
             <w:pPr>
               <w:shd w:val="clear" w:color="auto" w:fill="FFFFFF"/>
-              <w:spacing w:line="285" w:lineRule="atLeast"/>
-              <w:rPr>
-                <w:rFonts w:ascii="Consolas" w:hAnsi="Consolas"/>
-                <w:color w:val="000000"/>
-                <w:sz w:val="21"/>
-                <w:szCs w:val="21"/>
+              <w:spacing w:line="270" w:lineRule="atLeast"/>
+              <w:rPr>
+                <w:rFonts w:ascii="Menlo" w:hAnsi="Menlo" w:cs="Menlo"/>
+                <w:color w:val="000000"/>
+                <w:sz w:val="18"/>
+                <w:szCs w:val="18"/>
               </w:rPr>
             </w:pPr>
           </w:p>
           <w:p>
             <w:pPr>
               <w:shd w:val="clear" w:color="auto" w:fill="FFFFFF"/>
-              <w:spacing w:line="285" w:lineRule="atLeast"/>
-              <w:rPr>
-                <w:rFonts w:ascii="Consolas" w:hAnsi="Consolas"/>
-                <w:color w:val="000000"/>
-                <w:sz w:val="21"/>
-                <w:szCs w:val="21"/>
+              <w:spacing w:line="270" w:lineRule="atLeast"/>
+              <w:rPr>
+                <w:rFonts w:ascii="Menlo" w:hAnsi="Menlo" w:cs="Menlo"/>
+                <w:color w:val="000000"/>
+                <w:sz w:val="18"/>
+                <w:szCs w:val="18"/>
               </w:rPr>
             </w:pPr>
             <w:r>
               <w:rPr>
-                <w:rFonts w:ascii="Consolas" w:hAnsi="Consolas"/>
-                <w:color w:val="000000"/>
-                <w:sz w:val="21"/>
-                <w:szCs w:val="21"/>
-              </w:rPr>
-              <w:t>X = np.array([[-</w:t>
-            </w:r>
-            <w:r>
-              <w:rPr>
-                <w:rFonts w:ascii="Consolas" w:hAnsi="Consolas"/>
-                <w:color w:val="098658"/>
-                <w:sz w:val="21"/>
-                <w:szCs w:val="21"/>
-              </w:rPr>
-              <w:t>1</w:t>
-            </w:r>
-            <w:r>
-              <w:rPr>
-                <w:rFonts w:ascii="Consolas" w:hAnsi="Consolas"/>
-                <w:color w:val="000000"/>
-                <w:sz w:val="21"/>
-                <w:szCs w:val="21"/>
-              </w:rPr>
-              <w:t>, -</w:t>
-            </w:r>
-            <w:r>
-              <w:rPr>
-                <w:rFonts w:ascii="Consolas" w:hAnsi="Consolas"/>
-                <w:color w:val="098658"/>
-                <w:sz w:val="21"/>
-                <w:szCs w:val="21"/>
-              </w:rPr>
-              <w:t>1</w:t>
-            </w:r>
-            <w:r>
-              <w:rPr>
-                <w:rFonts w:ascii="Consolas" w:hAnsi="Consolas"/>
-                <w:color w:val="000000"/>
-                <w:sz w:val="21"/>
-                <w:szCs w:val="21"/>
-              </w:rPr>
-              <w:t>], [-</w:t>
-            </w:r>
-            <w:r>
-              <w:rPr>
-                <w:rFonts w:ascii="Consolas" w:hAnsi="Consolas"/>
-                <w:color w:val="098658"/>
-                <w:sz w:val="21"/>
-                <w:szCs w:val="21"/>
-              </w:rPr>
-              <w:t>2</w:t>
-            </w:r>
-            <w:r>
-              <w:rPr>
-                <w:rFonts w:ascii="Consolas" w:hAnsi="Consolas"/>
-                <w:color w:val="000000"/>
-                <w:sz w:val="21"/>
-                <w:szCs w:val="21"/>
-              </w:rPr>
-              <w:t>, -</w:t>
-            </w:r>
-            <w:r>
-              <w:rPr>
-                <w:rFonts w:ascii="Consolas" w:hAnsi="Consolas"/>
-                <w:color w:val="098658"/>
-                <w:sz w:val="21"/>
-                <w:szCs w:val="21"/>
-              </w:rPr>
-              <w:t>1</w:t>
-            </w:r>
-            <w:r>
-              <w:rPr>
-                <w:rFonts w:ascii="Consolas" w:hAnsi="Consolas"/>
-                <w:color w:val="000000"/>
-                <w:sz w:val="21"/>
-                <w:szCs w:val="21"/>
-              </w:rPr>
-              <w:t>], [-</w:t>
-            </w:r>
-            <w:r>
-              <w:rPr>
-                <w:rFonts w:ascii="Consolas" w:hAnsi="Consolas"/>
-                <w:color w:val="098658"/>
-                <w:sz w:val="21"/>
-                <w:szCs w:val="21"/>
-              </w:rPr>
-              <w:t>3</w:t>
-            </w:r>
-            <w:r>
-              <w:rPr>
-                <w:rFonts w:ascii="Consolas" w:hAnsi="Consolas"/>
-                <w:color w:val="000000"/>
-                <w:sz w:val="21"/>
-                <w:szCs w:val="21"/>
-              </w:rPr>
-              <w:t>, -</w:t>
-            </w:r>
-            <w:r>
-              <w:rPr>
-                <w:rFonts w:ascii="Consolas" w:hAnsi="Consolas"/>
-                <w:color w:val="098658"/>
-                <w:sz w:val="21"/>
-                <w:szCs w:val="21"/>
-              </w:rPr>
-              <w:t>2</w:t>
-            </w:r>
-            <w:r>
-              <w:rPr>
-                <w:rFonts w:ascii="Consolas" w:hAnsi="Consolas"/>
-                <w:color w:val="000000"/>
-                <w:sz w:val="21"/>
-                <w:szCs w:val="21"/>
-              </w:rPr>
-              <w:t>], [</w:t>
-            </w:r>
-            <w:r>
-              <w:rPr>
-                <w:rFonts w:ascii="Consolas" w:hAnsi="Consolas"/>
-                <w:color w:val="098658"/>
-                <w:sz w:val="21"/>
-                <w:szCs w:val="21"/>
-              </w:rPr>
-              <w:t>1</w:t>
-            </w:r>
-            <w:r>
-              <w:rPr>
-                <w:rFonts w:ascii="Consolas" w:hAnsi="Consolas"/>
-                <w:color w:val="000000"/>
-                <w:sz w:val="21"/>
-                <w:szCs w:val="21"/>
-              </w:rPr>
-              <w:t>, </w:t>
-            </w:r>
-            <w:r>
-              <w:rPr>
-                <w:rFonts w:ascii="Consolas" w:hAnsi="Consolas"/>
-                <w:color w:val="098658"/>
-                <w:sz w:val="21"/>
-                <w:szCs w:val="21"/>
-              </w:rPr>
-              <w:t>1</w:t>
-            </w:r>
-            <w:r>
-              <w:rPr>
-                <w:rFonts w:ascii="Consolas" w:hAnsi="Consolas"/>
-                <w:color w:val="000000"/>
-                <w:sz w:val="21"/>
-                <w:szCs w:val="21"/>
-              </w:rPr>
-              <w:t>], [</w:t>
-            </w:r>
-            <w:r>
-              <w:rPr>
-                <w:rFonts w:ascii="Consolas" w:hAnsi="Consolas"/>
-                <w:color w:val="098658"/>
-                <w:sz w:val="21"/>
-                <w:szCs w:val="21"/>
-              </w:rPr>
-              <w:t>2</w:t>
-            </w:r>
-            <w:r>
-              <w:rPr>
-                <w:rFonts w:ascii="Consolas" w:hAnsi="Consolas"/>
-                <w:color w:val="000000"/>
-                <w:sz w:val="21"/>
-                <w:szCs w:val="21"/>
-              </w:rPr>
-              <w:t>, </w:t>
-            </w:r>
-            <w:r>
-              <w:rPr>
-                <w:rFonts w:ascii="Consolas" w:hAnsi="Consolas"/>
-                <w:color w:val="098658"/>
-                <w:sz w:val="21"/>
-                <w:szCs w:val="21"/>
-              </w:rPr>
-              <w:t>1</w:t>
-            </w:r>
-            <w:r>
-              <w:rPr>
-                <w:rFonts w:ascii="Consolas" w:hAnsi="Consolas"/>
-                <w:color w:val="000000"/>
-                <w:sz w:val="21"/>
-                <w:szCs w:val="21"/>
-              </w:rPr>
-              <w:t>], [</w:t>
-            </w:r>
-            <w:r>
-              <w:rPr>
-                <w:rFonts w:ascii="Consolas" w:hAnsi="Consolas"/>
-                <w:color w:val="098658"/>
-                <w:sz w:val="21"/>
-                <w:szCs w:val="21"/>
-              </w:rPr>
-              <w:t>3</w:t>
-            </w:r>
-            <w:r>
-              <w:rPr>
-                <w:rFonts w:ascii="Consolas" w:hAnsi="Consolas"/>
-                <w:color w:val="000000"/>
-                <w:sz w:val="21"/>
-                <w:szCs w:val="21"/>
-              </w:rPr>
-              <w:t>, </w:t>
-            </w:r>
-            <w:r>
-              <w:rPr>
-                <w:rFonts w:ascii="Consolas" w:hAnsi="Consolas"/>
-                <w:color w:val="098658"/>
-                <w:sz w:val="21"/>
-                <w:szCs w:val="21"/>
-              </w:rPr>
-              <w:t>2</w:t>
-            </w:r>
-            <w:r>
-              <w:rPr>
-                <w:rFonts w:ascii="Consolas" w:hAnsi="Consolas"/>
-                <w:color w:val="000000"/>
-                <w:sz w:val="21"/>
-                <w:szCs w:val="21"/>
-              </w:rPr>
-              <w:t>]])</w:t>
+                <w:rFonts w:ascii="Menlo" w:hAnsi="Menlo" w:cs="Menlo"/>
+                <w:color w:val="008000"/>
+                <w:sz w:val="18"/>
+                <w:szCs w:val="18"/>
+              </w:rPr>
+              <w:t># Классификатор GaussianNB</w:t>
             </w:r>
           </w:p>
           <w:p>
             <w:pPr>
               <w:shd w:val="clear" w:color="auto" w:fill="FFFFFF"/>
-              <w:spacing w:line="285" w:lineRule="atLeast"/>
-              <w:rPr>
-                <w:rFonts w:ascii="Consolas" w:hAnsi="Consolas"/>
-                <w:color w:val="000000"/>
-                <w:sz w:val="21"/>
-                <w:szCs w:val="21"/>
-              </w:rPr>
-            </w:pPr>
-            <w:r>
-              <w:rPr>
-                <w:rFonts w:ascii="Consolas" w:hAnsi="Consolas"/>
-                <w:color w:val="000000"/>
-                <w:sz w:val="21"/>
-                <w:szCs w:val="21"/>
-              </w:rPr>
-              <w:t>Y = np.array([</w:t>
-            </w:r>
-            <w:r>
-              <w:rPr>
-                <w:rFonts w:ascii="Consolas" w:hAnsi="Consolas"/>
-                <w:color w:val="098658"/>
-                <w:sz w:val="21"/>
-                <w:szCs w:val="21"/>
-              </w:rPr>
-              <w:t>1</w:t>
-            </w:r>
-            <w:r>
-              <w:rPr>
-                <w:rFonts w:ascii="Consolas" w:hAnsi="Consolas"/>
-                <w:color w:val="000000"/>
-                <w:sz w:val="21"/>
-                <w:szCs w:val="21"/>
-              </w:rPr>
-              <w:t>, </w:t>
-            </w:r>
-            <w:r>
-              <w:rPr>
-                <w:rFonts w:ascii="Consolas" w:hAnsi="Consolas"/>
-                <w:color w:val="098658"/>
-                <w:sz w:val="21"/>
-                <w:szCs w:val="21"/>
-              </w:rPr>
-              <w:t>1</w:t>
-            </w:r>
-            <w:r>
-              <w:rPr>
-                <w:rFonts w:ascii="Consolas" w:hAnsi="Consolas"/>
-                <w:color w:val="000000"/>
-                <w:sz w:val="21"/>
-                <w:szCs w:val="21"/>
-              </w:rPr>
-              <w:t>, </w:t>
-            </w:r>
-            <w:r>
-              <w:rPr>
-                <w:rFonts w:ascii="Consolas" w:hAnsi="Consolas"/>
-                <w:color w:val="098658"/>
-                <w:sz w:val="21"/>
-                <w:szCs w:val="21"/>
-              </w:rPr>
-              <w:t>1</w:t>
-            </w:r>
-            <w:r>
-              <w:rPr>
-                <w:rFonts w:ascii="Consolas" w:hAnsi="Consolas"/>
-                <w:color w:val="000000"/>
-                <w:sz w:val="21"/>
-                <w:szCs w:val="21"/>
-              </w:rPr>
-              <w:t>, </w:t>
-            </w:r>
-            <w:r>
-              <w:rPr>
-                <w:rFonts w:ascii="Consolas" w:hAnsi="Consolas"/>
-                <w:color w:val="098658"/>
-                <w:sz w:val="21"/>
-                <w:szCs w:val="21"/>
-              </w:rPr>
-              <w:t>2</w:t>
-            </w:r>
-            <w:r>
-              <w:rPr>
-                <w:rFonts w:ascii="Consolas" w:hAnsi="Consolas"/>
-                <w:color w:val="000000"/>
-                <w:sz w:val="21"/>
-                <w:szCs w:val="21"/>
-              </w:rPr>
-              <w:t>, </w:t>
-            </w:r>
-            <w:r>
-              <w:rPr>
-                <w:rFonts w:ascii="Consolas" w:hAnsi="Consolas"/>
-                <w:color w:val="098658"/>
-                <w:sz w:val="21"/>
-                <w:szCs w:val="21"/>
-              </w:rPr>
-              <w:t>2</w:t>
-            </w:r>
-            <w:r>
-              <w:rPr>
-                <w:rFonts w:ascii="Consolas" w:hAnsi="Consolas"/>
-                <w:color w:val="000000"/>
-                <w:sz w:val="21"/>
-                <w:szCs w:val="21"/>
-              </w:rPr>
-              <w:t>, </w:t>
-            </w:r>
-            <w:r>
-              <w:rPr>
-                <w:rFonts w:ascii="Consolas" w:hAnsi="Consolas"/>
-                <w:color w:val="098658"/>
-                <w:sz w:val="21"/>
-                <w:szCs w:val="21"/>
-              </w:rPr>
-              <w:t>2</w:t>
-            </w:r>
-            <w:r>
-              <w:rPr>
-                <w:rFonts w:ascii="Consolas" w:hAnsi="Consolas"/>
-                <w:color w:val="000000"/>
-                <w:sz w:val="21"/>
-                <w:szCs w:val="21"/>
-              </w:rPr>
-              <w:t>])</w:t>
-            </w:r>
-          </w:p>
-          <w:p>
-            <w:pPr>
-              <w:shd w:val="clear" w:color="auto" w:fill="FFFFFF"/>
-              <w:spacing w:line="285" w:lineRule="atLeast"/>
-              <w:rPr>
-                <w:rFonts w:ascii="Consolas" w:hAnsi="Consolas"/>
-                <w:color w:val="000000"/>
-                <w:sz w:val="21"/>
-                <w:szCs w:val="21"/>
-              </w:rPr>
-            </w:pPr>
-            <w:r>
-              <w:rPr>
-                <w:rFonts w:ascii="Consolas" w:hAnsi="Consolas"/>
-                <w:color w:val="000000"/>
-                <w:sz w:val="21"/>
-                <w:szCs w:val="21"/>
-              </w:rPr>
-              <w:t>clf = GaussianNB()</w:t>
-            </w:r>
-          </w:p>
-          <w:p>
-            <w:pPr>
-              <w:shd w:val="clear" w:color="auto" w:fill="FFFFFF"/>
-              <w:spacing w:line="285" w:lineRule="atLeast"/>
-              <w:rPr>
-                <w:rFonts w:ascii="Consolas" w:hAnsi="Consolas"/>
-                <w:color w:val="000000"/>
-                <w:sz w:val="21"/>
-                <w:szCs w:val="21"/>
-              </w:rPr>
-            </w:pPr>
-            <w:r>
-              <w:rPr>
-                <w:rFonts w:ascii="Consolas" w:hAnsi="Consolas"/>
-                <w:color w:val="000000"/>
-                <w:sz w:val="21"/>
-                <w:szCs w:val="21"/>
-              </w:rPr>
-              <w:t>clf.fit(X, Y)</w:t>
-            </w:r>
-          </w:p>
-          <w:p>
-            <w:pPr>
-              <w:shd w:val="clear" w:color="auto" w:fill="FFFFFF"/>
-              <w:spacing w:line="285" w:lineRule="atLeast"/>
-              <w:rPr>
-                <w:rFonts w:ascii="Consolas" w:hAnsi="Consolas"/>
-                <w:color w:val="000000"/>
-                <w:sz w:val="21"/>
-                <w:szCs w:val="21"/>
+              <w:spacing w:line="270" w:lineRule="atLeast"/>
+              <w:rPr>
+                <w:rFonts w:ascii="Menlo" w:hAnsi="Menlo" w:cs="Menlo"/>
+                <w:color w:val="000000"/>
+                <w:sz w:val="18"/>
+                <w:szCs w:val="18"/>
               </w:rPr>
             </w:pPr>
           </w:p>
           <w:p>
             <w:pPr>
               <w:shd w:val="clear" w:color="auto" w:fill="FFFFFF"/>
-              <w:spacing w:line="285" w:lineRule="atLeast"/>
-              <w:rPr>
-                <w:rFonts w:ascii="Consolas" w:hAnsi="Consolas"/>
-                <w:color w:val="000000"/>
-                <w:sz w:val="21"/>
-                <w:szCs w:val="21"/>
+              <w:spacing w:line="270" w:lineRule="atLeast"/>
+              <w:rPr>
+                <w:rFonts w:ascii="Menlo" w:hAnsi="Menlo" w:cs="Menlo"/>
+                <w:color w:val="000000"/>
+                <w:sz w:val="18"/>
+                <w:szCs w:val="18"/>
               </w:rPr>
             </w:pPr>
             <w:r>
               <w:rPr>
-                <w:rFonts w:ascii="Consolas" w:hAnsi="Consolas"/>
-                <w:color w:val="000000"/>
-                <w:sz w:val="21"/>
-                <w:szCs w:val="21"/>
-              </w:rPr>
-              <w:t>print(clf.predict([[-</w:t>
-            </w:r>
-            <w:r>
-              <w:rPr>
-                <w:rFonts w:ascii="Consolas" w:hAnsi="Consolas"/>
-                <w:color w:val="098658"/>
-                <w:sz w:val="21"/>
-                <w:szCs w:val="21"/>
-              </w:rPr>
-              <w:t>0.8</w:t>
-            </w:r>
-            <w:r>
-              <w:rPr>
-                <w:rFonts w:ascii="Consolas" w:hAnsi="Consolas"/>
-                <w:color w:val="000000"/>
-                <w:sz w:val="21"/>
-                <w:szCs w:val="21"/>
-              </w:rPr>
-              <w:t>, -</w:t>
-            </w:r>
-            <w:r>
-              <w:rPr>
-                <w:rFonts w:ascii="Consolas" w:hAnsi="Consolas"/>
-                <w:color w:val="098658"/>
-                <w:sz w:val="21"/>
-                <w:szCs w:val="21"/>
+                <w:rFonts w:ascii="Menlo" w:hAnsi="Menlo" w:cs="Menlo"/>
+                <w:color w:val="000000"/>
+                <w:sz w:val="18"/>
+                <w:szCs w:val="18"/>
+              </w:rPr>
+              <w:t>X = np.array([[-</w:t>
+            </w:r>
+            <w:r>
+              <w:rPr>
+                <w:rFonts w:ascii="Menlo" w:hAnsi="Menlo" w:cs="Menlo"/>
+                <w:color w:val="098658"/>
+                <w:sz w:val="18"/>
+                <w:szCs w:val="18"/>
               </w:rPr>
               <w:t>1</w:t>
             </w:r>
             <w:r>
               <w:rPr>
-                <w:rFonts w:ascii="Consolas" w:hAnsi="Consolas"/>
-                <w:color w:val="000000"/>
-                <w:sz w:val="21"/>
-                <w:szCs w:val="21"/>
-              </w:rPr>
-              <w:t>]]))</w:t>
+                <w:rFonts w:ascii="Menlo" w:hAnsi="Menlo" w:cs="Menlo"/>
+                <w:color w:val="000000"/>
+                <w:sz w:val="18"/>
+                <w:szCs w:val="18"/>
+              </w:rPr>
+              <w:t>, -</w:t>
+            </w:r>
+            <w:r>
+              <w:rPr>
+                <w:rFonts w:ascii="Menlo" w:hAnsi="Menlo" w:cs="Menlo"/>
+                <w:color w:val="098658"/>
+                <w:sz w:val="18"/>
+                <w:szCs w:val="18"/>
+              </w:rPr>
+              <w:t>1</w:t>
+            </w:r>
+            <w:r>
+              <w:rPr>
+                <w:rFonts w:ascii="Menlo" w:hAnsi="Menlo" w:cs="Menlo"/>
+                <w:color w:val="000000"/>
+                <w:sz w:val="18"/>
+                <w:szCs w:val="18"/>
+              </w:rPr>
+              <w:t>], [-</w:t>
+            </w:r>
+            <w:r>
+              <w:rPr>
+                <w:rFonts w:ascii="Menlo" w:hAnsi="Menlo" w:cs="Menlo"/>
+                <w:color w:val="098658"/>
+                <w:sz w:val="18"/>
+                <w:szCs w:val="18"/>
+              </w:rPr>
+              <w:t>2</w:t>
+            </w:r>
+            <w:r>
+              <w:rPr>
+                <w:rFonts w:ascii="Menlo" w:hAnsi="Menlo" w:cs="Menlo"/>
+                <w:color w:val="000000"/>
+                <w:sz w:val="18"/>
+                <w:szCs w:val="18"/>
+              </w:rPr>
+              <w:t>, -</w:t>
+            </w:r>
+            <w:r>
+              <w:rPr>
+                <w:rFonts w:ascii="Menlo" w:hAnsi="Menlo" w:cs="Menlo"/>
+                <w:color w:val="098658"/>
+                <w:sz w:val="18"/>
+                <w:szCs w:val="18"/>
+              </w:rPr>
+              <w:t>1</w:t>
+            </w:r>
+            <w:r>
+              <w:rPr>
+                <w:rFonts w:ascii="Menlo" w:hAnsi="Menlo" w:cs="Menlo"/>
+                <w:color w:val="000000"/>
+                <w:sz w:val="18"/>
+                <w:szCs w:val="18"/>
+              </w:rPr>
+              <w:t>], [-</w:t>
+            </w:r>
+            <w:r>
+              <w:rPr>
+                <w:rFonts w:ascii="Menlo" w:hAnsi="Menlo" w:cs="Menlo"/>
+                <w:color w:val="098658"/>
+                <w:sz w:val="18"/>
+                <w:szCs w:val="18"/>
+              </w:rPr>
+              <w:t>3</w:t>
+            </w:r>
+            <w:r>
+              <w:rPr>
+                <w:rFonts w:ascii="Menlo" w:hAnsi="Menlo" w:cs="Menlo"/>
+                <w:color w:val="000000"/>
+                <w:sz w:val="18"/>
+                <w:szCs w:val="18"/>
+              </w:rPr>
+              <w:t>, -</w:t>
+            </w:r>
+            <w:r>
+              <w:rPr>
+                <w:rFonts w:ascii="Menlo" w:hAnsi="Menlo" w:cs="Menlo"/>
+                <w:color w:val="098658"/>
+                <w:sz w:val="18"/>
+                <w:szCs w:val="18"/>
+              </w:rPr>
+              <w:t>2</w:t>
+            </w:r>
+            <w:r>
+              <w:rPr>
+                <w:rFonts w:ascii="Menlo" w:hAnsi="Menlo" w:cs="Menlo"/>
+                <w:color w:val="000000"/>
+                <w:sz w:val="18"/>
+                <w:szCs w:val="18"/>
+              </w:rPr>
+              <w:t>], [</w:t>
+            </w:r>
+            <w:r>
+              <w:rPr>
+                <w:rFonts w:ascii="Menlo" w:hAnsi="Menlo" w:cs="Menlo"/>
+                <w:color w:val="098658"/>
+                <w:sz w:val="18"/>
+                <w:szCs w:val="18"/>
+              </w:rPr>
+              <w:t>1</w:t>
+            </w:r>
+            <w:r>
+              <w:rPr>
+                <w:rFonts w:ascii="Menlo" w:hAnsi="Menlo" w:cs="Menlo"/>
+                <w:color w:val="000000"/>
+                <w:sz w:val="18"/>
+                <w:szCs w:val="18"/>
+              </w:rPr>
+              <w:t xml:space="preserve">, </w:t>
+            </w:r>
+            <w:r>
+              <w:rPr>
+                <w:rFonts w:ascii="Menlo" w:hAnsi="Menlo" w:cs="Menlo"/>
+                <w:color w:val="098658"/>
+                <w:sz w:val="18"/>
+                <w:szCs w:val="18"/>
+              </w:rPr>
+              <w:t>1</w:t>
+            </w:r>
+            <w:r>
+              <w:rPr>
+                <w:rFonts w:ascii="Menlo" w:hAnsi="Menlo" w:cs="Menlo"/>
+                <w:color w:val="000000"/>
+                <w:sz w:val="18"/>
+                <w:szCs w:val="18"/>
+              </w:rPr>
+              <w:t>], [</w:t>
+            </w:r>
+            <w:r>
+              <w:rPr>
+                <w:rFonts w:ascii="Menlo" w:hAnsi="Menlo" w:cs="Menlo"/>
+                <w:color w:val="098658"/>
+                <w:sz w:val="18"/>
+                <w:szCs w:val="18"/>
+              </w:rPr>
+              <w:t>2</w:t>
+            </w:r>
+            <w:r>
+              <w:rPr>
+                <w:rFonts w:ascii="Menlo" w:hAnsi="Menlo" w:cs="Menlo"/>
+                <w:color w:val="000000"/>
+                <w:sz w:val="18"/>
+                <w:szCs w:val="18"/>
+              </w:rPr>
+              <w:t xml:space="preserve">, </w:t>
+            </w:r>
+            <w:r>
+              <w:rPr>
+                <w:rFonts w:ascii="Menlo" w:hAnsi="Menlo" w:cs="Menlo"/>
+                <w:color w:val="098658"/>
+                <w:sz w:val="18"/>
+                <w:szCs w:val="18"/>
+              </w:rPr>
+              <w:t>1</w:t>
+            </w:r>
+            <w:r>
+              <w:rPr>
+                <w:rFonts w:ascii="Menlo" w:hAnsi="Menlo" w:cs="Menlo"/>
+                <w:color w:val="000000"/>
+                <w:sz w:val="18"/>
+                <w:szCs w:val="18"/>
+              </w:rPr>
+              <w:t>], [</w:t>
+            </w:r>
+            <w:r>
+              <w:rPr>
+                <w:rFonts w:ascii="Menlo" w:hAnsi="Menlo" w:cs="Menlo"/>
+                <w:color w:val="098658"/>
+                <w:sz w:val="18"/>
+                <w:szCs w:val="18"/>
+              </w:rPr>
+              <w:t>3</w:t>
+            </w:r>
+            <w:r>
+              <w:rPr>
+                <w:rFonts w:ascii="Menlo" w:hAnsi="Menlo" w:cs="Menlo"/>
+                <w:color w:val="000000"/>
+                <w:sz w:val="18"/>
+                <w:szCs w:val="18"/>
+              </w:rPr>
+              <w:t xml:space="preserve">, </w:t>
+            </w:r>
+            <w:r>
+              <w:rPr>
+                <w:rFonts w:ascii="Menlo" w:hAnsi="Menlo" w:cs="Menlo"/>
+                <w:color w:val="098658"/>
+                <w:sz w:val="18"/>
+                <w:szCs w:val="18"/>
+              </w:rPr>
+              <w:t>2</w:t>
+            </w:r>
+            <w:r>
+              <w:rPr>
+                <w:rFonts w:ascii="Menlo" w:hAnsi="Menlo" w:cs="Menlo"/>
+                <w:color w:val="000000"/>
+                <w:sz w:val="18"/>
+                <w:szCs w:val="18"/>
+              </w:rPr>
+              <w:t>]])</w:t>
             </w:r>
           </w:p>
           <w:p>
             <w:pPr>
               <w:shd w:val="clear" w:color="auto" w:fill="FFFFFF"/>
-              <w:spacing w:line="285" w:lineRule="atLeast"/>
-              <w:rPr>
-                <w:rFonts w:ascii="Consolas" w:hAnsi="Consolas"/>
-                <w:color w:val="000000"/>
-                <w:sz w:val="21"/>
-                <w:szCs w:val="21"/>
+              <w:spacing w:line="270" w:lineRule="atLeast"/>
+              <w:rPr>
+                <w:rFonts w:ascii="Menlo" w:hAnsi="Menlo" w:cs="Menlo"/>
+                <w:color w:val="000000"/>
+                <w:sz w:val="18"/>
+                <w:szCs w:val="18"/>
+              </w:rPr>
+            </w:pPr>
+            <w:r>
+              <w:rPr>
+                <w:rFonts w:ascii="Menlo" w:hAnsi="Menlo" w:cs="Menlo"/>
+                <w:color w:val="000000"/>
+                <w:sz w:val="18"/>
+                <w:szCs w:val="18"/>
+              </w:rPr>
+              <w:t>Y = np.array([</w:t>
+            </w:r>
+            <w:r>
+              <w:rPr>
+                <w:rFonts w:ascii="Menlo" w:hAnsi="Menlo" w:cs="Menlo"/>
+                <w:color w:val="098658"/>
+                <w:sz w:val="18"/>
+                <w:szCs w:val="18"/>
+              </w:rPr>
+              <w:t>1</w:t>
+            </w:r>
+            <w:r>
+              <w:rPr>
+                <w:rFonts w:ascii="Menlo" w:hAnsi="Menlo" w:cs="Menlo"/>
+                <w:color w:val="000000"/>
+                <w:sz w:val="18"/>
+                <w:szCs w:val="18"/>
+              </w:rPr>
+              <w:t xml:space="preserve">, </w:t>
+            </w:r>
+            <w:r>
+              <w:rPr>
+                <w:rFonts w:ascii="Menlo" w:hAnsi="Menlo" w:cs="Menlo"/>
+                <w:color w:val="098658"/>
+                <w:sz w:val="18"/>
+                <w:szCs w:val="18"/>
+              </w:rPr>
+              <w:t>1</w:t>
+            </w:r>
+            <w:r>
+              <w:rPr>
+                <w:rFonts w:ascii="Menlo" w:hAnsi="Menlo" w:cs="Menlo"/>
+                <w:color w:val="000000"/>
+                <w:sz w:val="18"/>
+                <w:szCs w:val="18"/>
+              </w:rPr>
+              <w:t xml:space="preserve">, </w:t>
+            </w:r>
+            <w:r>
+              <w:rPr>
+                <w:rFonts w:ascii="Menlo" w:hAnsi="Menlo" w:cs="Menlo"/>
+                <w:color w:val="098658"/>
+                <w:sz w:val="18"/>
+                <w:szCs w:val="18"/>
+              </w:rPr>
+              <w:t>1</w:t>
+            </w:r>
+            <w:r>
+              <w:rPr>
+                <w:rFonts w:ascii="Menlo" w:hAnsi="Menlo" w:cs="Menlo"/>
+                <w:color w:val="000000"/>
+                <w:sz w:val="18"/>
+                <w:szCs w:val="18"/>
+              </w:rPr>
+              <w:t xml:space="preserve">, </w:t>
+            </w:r>
+            <w:r>
+              <w:rPr>
+                <w:rFonts w:ascii="Menlo" w:hAnsi="Menlo" w:cs="Menlo"/>
+                <w:color w:val="098658"/>
+                <w:sz w:val="18"/>
+                <w:szCs w:val="18"/>
+              </w:rPr>
+              <w:t>2</w:t>
+            </w:r>
+            <w:r>
+              <w:rPr>
+                <w:rFonts w:ascii="Menlo" w:hAnsi="Menlo" w:cs="Menlo"/>
+                <w:color w:val="000000"/>
+                <w:sz w:val="18"/>
+                <w:szCs w:val="18"/>
+              </w:rPr>
+              <w:t xml:space="preserve">, </w:t>
+            </w:r>
+            <w:r>
+              <w:rPr>
+                <w:rFonts w:ascii="Menlo" w:hAnsi="Menlo" w:cs="Menlo"/>
+                <w:color w:val="098658"/>
+                <w:sz w:val="18"/>
+                <w:szCs w:val="18"/>
+              </w:rPr>
+              <w:t>2</w:t>
+            </w:r>
+            <w:r>
+              <w:rPr>
+                <w:rFonts w:ascii="Menlo" w:hAnsi="Menlo" w:cs="Menlo"/>
+                <w:color w:val="000000"/>
+                <w:sz w:val="18"/>
+                <w:szCs w:val="18"/>
+              </w:rPr>
+              <w:t xml:space="preserve">, </w:t>
+            </w:r>
+            <w:r>
+              <w:rPr>
+                <w:rFonts w:ascii="Menlo" w:hAnsi="Menlo" w:cs="Menlo"/>
+                <w:color w:val="098658"/>
+                <w:sz w:val="18"/>
+                <w:szCs w:val="18"/>
+              </w:rPr>
+              <w:t>2</w:t>
+            </w:r>
+            <w:r>
+              <w:rPr>
+                <w:rFonts w:ascii="Menlo" w:hAnsi="Menlo" w:cs="Menlo"/>
+                <w:color w:val="000000"/>
+                <w:sz w:val="18"/>
+                <w:szCs w:val="18"/>
+              </w:rPr>
+              <w:t>])</w:t>
+            </w:r>
+          </w:p>
+          <w:p>
+            <w:pPr>
+              <w:shd w:val="clear" w:color="auto" w:fill="FFFFFF"/>
+              <w:spacing w:line="270" w:lineRule="atLeast"/>
+              <w:rPr>
+                <w:rFonts w:ascii="Menlo" w:hAnsi="Menlo" w:cs="Menlo"/>
+                <w:color w:val="000000"/>
+                <w:sz w:val="18"/>
+                <w:szCs w:val="18"/>
+              </w:rPr>
+            </w:pPr>
+            <w:r>
+              <w:rPr>
+                <w:rFonts w:ascii="Menlo" w:hAnsi="Menlo" w:cs="Menlo"/>
+                <w:color w:val="000000"/>
+                <w:sz w:val="18"/>
+                <w:szCs w:val="18"/>
+              </w:rPr>
+              <w:t>clf = GaussianNB()</w:t>
+            </w:r>
+          </w:p>
+          <w:p>
+            <w:pPr>
+              <w:shd w:val="clear" w:color="auto" w:fill="FFFFFF"/>
+              <w:spacing w:line="270" w:lineRule="atLeast"/>
+              <w:rPr>
+                <w:rFonts w:ascii="Menlo" w:hAnsi="Menlo" w:cs="Menlo"/>
+                <w:color w:val="000000"/>
+                <w:sz w:val="18"/>
+                <w:szCs w:val="18"/>
+              </w:rPr>
+            </w:pPr>
+            <w:r>
+              <w:rPr>
+                <w:rFonts w:ascii="Menlo" w:hAnsi="Menlo" w:cs="Menlo"/>
+                <w:color w:val="000000"/>
+                <w:sz w:val="18"/>
+                <w:szCs w:val="18"/>
+              </w:rPr>
+              <w:t>clf.fit(X, Y)</w:t>
+            </w:r>
+          </w:p>
+          <w:p>
+            <w:pPr>
+              <w:shd w:val="clear" w:color="auto" w:fill="FFFFFF"/>
+              <w:spacing w:line="270" w:lineRule="atLeast"/>
+              <w:rPr>
+                <w:rFonts w:ascii="Menlo" w:hAnsi="Menlo" w:cs="Menlo"/>
+                <w:color w:val="000000"/>
+                <w:sz w:val="18"/>
+                <w:szCs w:val="18"/>
               </w:rPr>
             </w:pPr>
           </w:p>
           <w:p>
             <w:pPr>
               <w:shd w:val="clear" w:color="auto" w:fill="FFFFFF"/>
-              <w:spacing w:line="285" w:lineRule="atLeast"/>
-              <w:rPr>
-                <w:rFonts w:ascii="Consolas" w:hAnsi="Consolas"/>
-                <w:color w:val="000000"/>
-                <w:sz w:val="21"/>
-                <w:szCs w:val="21"/>
+              <w:spacing w:line="270" w:lineRule="atLeast"/>
+              <w:rPr>
+                <w:rFonts w:ascii="Menlo" w:hAnsi="Menlo" w:cs="Menlo"/>
+                <w:color w:val="000000"/>
+                <w:sz w:val="18"/>
+                <w:szCs w:val="18"/>
               </w:rPr>
             </w:pPr>
             <w:r>
               <w:rPr>
-                <w:rFonts w:ascii="Consolas" w:hAnsi="Consolas"/>
-                <w:color w:val="000000"/>
-                <w:sz w:val="21"/>
-                <w:szCs w:val="21"/>
-              </w:rPr>
-              <w:t>clf_pf = GaussianNB()</w:t>
+                <w:rFonts w:ascii="Menlo" w:hAnsi="Menlo" w:cs="Menlo"/>
+                <w:color w:val="0000FF"/>
+                <w:sz w:val="18"/>
+                <w:szCs w:val="18"/>
+              </w:rPr>
+              <w:t>print</w:t>
+            </w:r>
+            <w:r>
+              <w:rPr>
+                <w:rFonts w:ascii="Menlo" w:hAnsi="Menlo" w:cs="Menlo"/>
+                <w:color w:val="000000"/>
+                <w:sz w:val="18"/>
+                <w:szCs w:val="18"/>
+              </w:rPr>
+              <w:t>(clf.predict([[-</w:t>
+            </w:r>
+            <w:r>
+              <w:rPr>
+                <w:rFonts w:ascii="Menlo" w:hAnsi="Menlo" w:cs="Menlo"/>
+                <w:color w:val="098658"/>
+                <w:sz w:val="18"/>
+                <w:szCs w:val="18"/>
+              </w:rPr>
+              <w:t>0.8</w:t>
+            </w:r>
+            <w:r>
+              <w:rPr>
+                <w:rFonts w:ascii="Menlo" w:hAnsi="Menlo" w:cs="Menlo"/>
+                <w:color w:val="000000"/>
+                <w:sz w:val="18"/>
+                <w:szCs w:val="18"/>
+              </w:rPr>
+              <w:t>, -</w:t>
+            </w:r>
+            <w:r>
+              <w:rPr>
+                <w:rFonts w:ascii="Menlo" w:hAnsi="Menlo" w:cs="Menlo"/>
+                <w:color w:val="098658"/>
+                <w:sz w:val="18"/>
+                <w:szCs w:val="18"/>
+              </w:rPr>
+              <w:t>1</w:t>
+            </w:r>
+            <w:r>
+              <w:rPr>
+                <w:rFonts w:ascii="Menlo" w:hAnsi="Menlo" w:cs="Menlo"/>
+                <w:color w:val="000000"/>
+                <w:sz w:val="18"/>
+                <w:szCs w:val="18"/>
+              </w:rPr>
+              <w:t>]]))</w:t>
             </w:r>
           </w:p>
           <w:p>
             <w:pPr>
               <w:shd w:val="clear" w:color="auto" w:fill="FFFFFF"/>
-              <w:spacing w:line="285" w:lineRule="atLeast"/>
-              <w:rPr>
-                <w:rFonts w:ascii="Consolas" w:hAnsi="Consolas"/>
-                <w:color w:val="000000"/>
-                <w:sz w:val="21"/>
-                <w:szCs w:val="21"/>
-              </w:rPr>
-            </w:pPr>
-            <w:r>
-              <w:rPr>
-                <w:rFonts w:ascii="Consolas" w:hAnsi="Consolas"/>
-                <w:color w:val="000000"/>
-                <w:sz w:val="21"/>
-                <w:szCs w:val="21"/>
-              </w:rPr>
-              <w:t>clf_pf.partial_fit(X, Y, np.unique(Y))</w:t>
-            </w:r>
-          </w:p>
-          <w:p>
-            <w:pPr>
-              <w:shd w:val="clear" w:color="auto" w:fill="FFFFFF"/>
-              <w:spacing w:line="285" w:lineRule="atLeast"/>
-              <w:rPr>
-                <w:rFonts w:ascii="Consolas" w:hAnsi="Consolas"/>
-                <w:color w:val="000000"/>
-                <w:sz w:val="21"/>
-                <w:szCs w:val="21"/>
+              <w:spacing w:line="270" w:lineRule="atLeast"/>
+              <w:rPr>
+                <w:rFonts w:ascii="Menlo" w:hAnsi="Menlo" w:cs="Menlo"/>
+                <w:color w:val="000000"/>
+                <w:sz w:val="18"/>
+                <w:szCs w:val="18"/>
               </w:rPr>
             </w:pPr>
           </w:p>
           <w:p>
             <w:pPr>
               <w:shd w:val="clear" w:color="auto" w:fill="FFFFFF"/>
-              <w:spacing w:line="285" w:lineRule="atLeast"/>
-              <w:rPr>
-                <w:rFonts w:ascii="Consolas" w:hAnsi="Consolas"/>
-                <w:color w:val="000000"/>
-                <w:sz w:val="21"/>
-                <w:szCs w:val="21"/>
+              <w:spacing w:line="270" w:lineRule="atLeast"/>
+              <w:rPr>
+                <w:rFonts w:ascii="Menlo" w:hAnsi="Menlo" w:cs="Menlo"/>
+                <w:color w:val="000000"/>
+                <w:sz w:val="18"/>
+                <w:szCs w:val="18"/>
               </w:rPr>
             </w:pPr>
             <w:r>
               <w:rPr>
-                <w:rFonts w:ascii="Consolas" w:hAnsi="Consolas"/>
-                <w:color w:val="000000"/>
-                <w:sz w:val="21"/>
-                <w:szCs w:val="21"/>
-              </w:rPr>
-              <w:t>print(clf_pf.predict([[-</w:t>
-            </w:r>
-            <w:r>
-              <w:rPr>
-                <w:rFonts w:ascii="Consolas" w:hAnsi="Consolas"/>
-                <w:color w:val="098658"/>
-                <w:sz w:val="21"/>
-                <w:szCs w:val="21"/>
-              </w:rPr>
-              <w:t>0.8</w:t>
-            </w:r>
-            <w:r>
-              <w:rPr>
-                <w:rFonts w:ascii="Consolas" w:hAnsi="Consolas"/>
-                <w:color w:val="000000"/>
-                <w:sz w:val="21"/>
-                <w:szCs w:val="21"/>
-              </w:rPr>
-              <w:t>, -</w:t>
-            </w:r>
-            <w:r>
-              <w:rPr>
-                <w:rFonts w:ascii="Consolas" w:hAnsi="Consolas"/>
-                <w:color w:val="098658"/>
-                <w:sz w:val="21"/>
-                <w:szCs w:val="21"/>
-              </w:rPr>
-              <w:t>1</w:t>
-            </w:r>
-            <w:r>
-              <w:rPr>
-                <w:rFonts w:ascii="Consolas" w:hAnsi="Consolas"/>
-                <w:color w:val="000000"/>
-                <w:sz w:val="21"/>
-                <w:szCs w:val="21"/>
-              </w:rPr>
-              <w:t>]]))</w:t>
+                <w:rFonts w:ascii="Menlo" w:hAnsi="Menlo" w:cs="Menlo"/>
+                <w:color w:val="000000"/>
+                <w:sz w:val="18"/>
+                <w:szCs w:val="18"/>
+              </w:rPr>
+              <w:t>clf_pf = GaussianNB()</w:t>
             </w:r>
           </w:p>
           <w:p>
             <w:pPr>
               <w:shd w:val="clear" w:color="auto" w:fill="FFFFFF"/>
-              <w:spacing w:line="285" w:lineRule="atLeast"/>
-              <w:rPr>
-                <w:rFonts w:ascii="Consolas" w:hAnsi="Consolas"/>
-                <w:color w:val="000000"/>
-                <w:sz w:val="21"/>
-                <w:szCs w:val="21"/>
+              <w:spacing w:line="270" w:lineRule="atLeast"/>
+              <w:rPr>
+                <w:rFonts w:ascii="Menlo" w:hAnsi="Menlo" w:cs="Menlo"/>
+                <w:color w:val="000000"/>
+                <w:sz w:val="18"/>
+                <w:szCs w:val="18"/>
               </w:rPr>
             </w:pPr>
+            <w:r>
+              <w:rPr>
+                <w:rFonts w:ascii="Menlo" w:hAnsi="Menlo" w:cs="Menlo"/>
+                <w:color w:val="000000"/>
+                <w:sz w:val="18"/>
+                <w:szCs w:val="18"/>
+              </w:rPr>
+              <w:t>clf_pf.partial_fit(X, Y, np.unique(Y))</w:t>
+            </w:r>
+          </w:p>
+          <w:p>
+            <w:pPr>
+              <w:shd w:val="clear" w:color="auto" w:fill="FFFFFF"/>
+              <w:spacing w:line="270" w:lineRule="atLeast"/>
+              <w:rPr>
+                <w:rFonts w:ascii="Menlo" w:hAnsi="Menlo" w:cs="Menlo"/>
+                <w:color w:val="000000"/>
+                <w:sz w:val="18"/>
+                <w:szCs w:val="18"/>
+              </w:rPr>
+            </w:pPr>
+          </w:p>
+          <w:p>
+            <w:pPr>
+              <w:shd w:val="clear" w:color="auto" w:fill="FFFFFF"/>
+              <w:spacing w:line="270" w:lineRule="atLeast"/>
+              <w:rPr>
+                <w:rFonts w:ascii="Menlo" w:hAnsi="Menlo" w:cs="Menlo"/>
+                <w:color w:val="000000"/>
+                <w:sz w:val="18"/>
+                <w:szCs w:val="18"/>
+              </w:rPr>
+            </w:pPr>
+            <w:r>
+              <w:rPr>
+                <w:rFonts w:ascii="Menlo" w:hAnsi="Menlo" w:cs="Menlo"/>
+                <w:color w:val="0000FF"/>
+                <w:sz w:val="18"/>
+                <w:szCs w:val="18"/>
+              </w:rPr>
+              <w:t>print</w:t>
+            </w:r>
+            <w:r>
+              <w:rPr>
+                <w:rFonts w:ascii="Menlo" w:hAnsi="Menlo" w:cs="Menlo"/>
+                <w:color w:val="000000"/>
+                <w:sz w:val="18"/>
+                <w:szCs w:val="18"/>
+              </w:rPr>
+              <w:t>(clf_pf.predict([[-</w:t>
+            </w:r>
+            <w:r>
+              <w:rPr>
+                <w:rFonts w:ascii="Menlo" w:hAnsi="Menlo" w:cs="Menlo"/>
+                <w:color w:val="098658"/>
+                <w:sz w:val="18"/>
+                <w:szCs w:val="18"/>
+              </w:rPr>
+              <w:t>0.8</w:t>
+            </w:r>
+            <w:r>
+              <w:rPr>
+                <w:rFonts w:ascii="Menlo" w:hAnsi="Menlo" w:cs="Menlo"/>
+                <w:color w:val="000000"/>
+                <w:sz w:val="18"/>
+                <w:szCs w:val="18"/>
+              </w:rPr>
+              <w:t>, -</w:t>
+            </w:r>
+            <w:r>
+              <w:rPr>
+                <w:rFonts w:ascii="Menlo" w:hAnsi="Menlo" w:cs="Menlo"/>
+                <w:color w:val="098658"/>
+                <w:sz w:val="18"/>
+                <w:szCs w:val="18"/>
+              </w:rPr>
+              <w:t>1</w:t>
+            </w:r>
+            <w:r>
+              <w:rPr>
+                <w:rFonts w:ascii="Menlo" w:hAnsi="Menlo" w:cs="Menlo"/>
+                <w:color w:val="000000"/>
+                <w:sz w:val="18"/>
+                <w:szCs w:val="18"/>
+              </w:rPr>
+              <w:t>]]))</w:t>
+            </w:r>
           </w:p>
         </w:tc>
       </w:tr>
@@ -4036,7 +4318,7 @@
 <w:ftr xmlns:wpc="http://schemas.microsoft.com/office/word/2010/wordprocessingCanvas" xmlns:cx="http://schemas.microsoft.com/office/drawing/2014/chartex" xmlns:cx1="http://schemas.microsoft.com/office/drawing/2015/9/8/chartex" xmlns:cx2="http://schemas.microsoft.com/office/drawing/2015/10/21/chartex" xmlns:cx3="http://schemas.microsoft.com/office/drawing/2016/5/9/chartex" xmlns:cx4="http://schemas.microsoft.com/office/drawing/2016/5/10/chartex" xmlns:cx5="http://schemas.microsoft.com/office/drawing/2016/5/11/chartex" xmlns:cx6="http://schemas.microsoft.com/office/drawing/2016/5/12/chartex" xmlns:cx7="http://schemas.microsoft.com/office/drawing/2016/5/13/chartex" xmlns:cx8="http://schemas.microsoft.com/office/drawing/2016/5/14/chartex" xmlns:mc="http://schemas.openxmlformats.org/markup-compatibility/2006" xmlns:aink="http://schemas.microsoft.com/office/drawing/2016/ink" xmlns:am3d="http://schemas.microsoft.com/office/drawing/2017/model3d" xmlns:o="urn:schemas-microsoft-com:office:office" xmlns:r="http://schemas.openxmlformats.org/officeDocument/2006/relationships" xmlns:m="http://schemas.openxmlformats.org/officeDocument/2006/math" xmlns:v="urn:schemas-microsoft-com:vml" xmlns:wp14="http://schemas.microsoft.com/office/word/2010/wordprocessingDrawing" xmlns:wp="http://schemas.openxmlformats.org/drawingml/2006/wordprocessingDrawing" xmlns:w10="urn:schemas-microsoft-com:office:word" xmlns:w="http://schemas.openxmlformats.org/wordprocessingml/2006/main" xmlns:w14="http://schemas.microsoft.com/office/word/2010/wordml" xmlns:w15="http://schemas.microsoft.com/office/word/2012/wordml" xmlns:w16cex="http://schemas.microsoft.com/office/word/2018/wordml/cex" xmlns:w16cid="http://schemas.microsoft.com/office/word/2016/wordml/cid" xmlns:w16="http://schemas.microsoft.com/office/word/2018/wordml" xmlns:w16se="http://schemas.microsoft.com/office/word/2015/wordml/symex" xmlns:wpg="http://schemas.microsoft.com/office/word/2010/wordprocessingGroup" xmlns:wpi="http://schemas.microsoft.com/office/word/2010/wordprocessingInk" xmlns:wne="http://schemas.microsoft.com/office/word/2006/wordml" xmlns:wps="http://schemas.microsoft.com/office/word/2010/wordprocessingShape" mc:Ignorable="w14 w15 w16se w16cid w16 w16cex wp14">
   <w:p>
     <w:pPr>
-      <w:pStyle w:val="a7"/>
+      <w:pStyle w:val="Footer"/>
     </w:pPr>
   </w:p>
 </w:ftr>
@@ -4046,7 +4328,7 @@
 <w:ftr xmlns:wpc="http://schemas.microsoft.com/office/word/2010/wordprocessingCanvas" xmlns:cx="http://schemas.microsoft.com/office/drawing/2014/chartex" xmlns:cx1="http://schemas.microsoft.com/office/drawing/2015/9/8/chartex" xmlns:cx2="http://schemas.microsoft.com/office/drawing/2015/10/21/chartex" xmlns:cx3="http://schemas.microsoft.com/office/drawing/2016/5/9/chartex" xmlns:cx4="http://schemas.microsoft.com/office/drawing/2016/5/10/chartex" xmlns:cx5="http://schemas.microsoft.com/office/drawing/2016/5/11/chartex" xmlns:cx6="http://schemas.microsoft.com/office/drawing/2016/5/12/chartex" xmlns:cx7="http://schemas.microsoft.com/office/drawing/2016/5/13/chartex" xmlns:cx8="http://schemas.microsoft.com/office/drawing/2016/5/14/chartex" xmlns:mc="http://schemas.openxmlformats.org/markup-compatibility/2006" xmlns:aink="http://schemas.microsoft.com/office/drawing/2016/ink" xmlns:am3d="http://schemas.microsoft.com/office/drawing/2017/model3d" xmlns:o="urn:schemas-microsoft-com:office:office" xmlns:r="http://schemas.openxmlformats.org/officeDocument/2006/relationships" xmlns:m="http://schemas.openxmlformats.org/officeDocument/2006/math" xmlns:v="urn:schemas-microsoft-com:vml" xmlns:wp14="http://schemas.microsoft.com/office/word/2010/wordprocessingDrawing" xmlns:wp="http://schemas.openxmlformats.org/drawingml/2006/wordprocessingDrawing" xmlns:w10="urn:schemas-microsoft-com:office:word" xmlns:w="http://schemas.openxmlformats.org/wordprocessingml/2006/main" xmlns:w14="http://schemas.microsoft.com/office/word/2010/wordml" xmlns:w15="http://schemas.microsoft.com/office/word/2012/wordml" xmlns:w16cex="http://schemas.microsoft.com/office/word/2018/wordml/cex" xmlns:w16cid="http://schemas.microsoft.com/office/word/2016/wordml/cid" xmlns:w16="http://schemas.microsoft.com/office/word/2018/wordml" xmlns:w16se="http://schemas.microsoft.com/office/word/2015/wordml/symex" xmlns:wpg="http://schemas.microsoft.com/office/word/2010/wordprocessingGroup" xmlns:wpi="http://schemas.microsoft.com/office/word/2010/wordprocessingInk" xmlns:wne="http://schemas.microsoft.com/office/word/2006/wordml" xmlns:wps="http://schemas.microsoft.com/office/word/2010/wordprocessingShape" mc:Ignorable="w14 w15 w16se w16cid w16 w16cex wp14">
   <w:p>
     <w:pPr>
-      <w:pStyle w:val="a7"/>
+      <w:pStyle w:val="Footer"/>
     </w:pPr>
   </w:p>
 </w:ftr>
@@ -4056,7 +4338,7 @@
 <w:ftr xmlns:wpc="http://schemas.microsoft.com/office/word/2010/wordprocessingCanvas" xmlns:cx="http://schemas.microsoft.com/office/drawing/2014/chartex" xmlns:cx1="http://schemas.microsoft.com/office/drawing/2015/9/8/chartex" xmlns:cx2="http://schemas.microsoft.com/office/drawing/2015/10/21/chartex" xmlns:cx3="http://schemas.microsoft.com/office/drawing/2016/5/9/chartex" xmlns:cx4="http://schemas.microsoft.com/office/drawing/2016/5/10/chartex" xmlns:cx5="http://schemas.microsoft.com/office/drawing/2016/5/11/chartex" xmlns:cx6="http://schemas.microsoft.com/office/drawing/2016/5/12/chartex" xmlns:cx7="http://schemas.microsoft.com/office/drawing/2016/5/13/chartex" xmlns:cx8="http://schemas.microsoft.com/office/drawing/2016/5/14/chartex" xmlns:mc="http://schemas.openxmlformats.org/markup-compatibility/2006" xmlns:aink="http://schemas.microsoft.com/office/drawing/2016/ink" xmlns:am3d="http://schemas.microsoft.com/office/drawing/2017/model3d" xmlns:o="urn:schemas-microsoft-com:office:office" xmlns:r="http://schemas.openxmlformats.org/officeDocument/2006/relationships" xmlns:m="http://schemas.openxmlformats.org/officeDocument/2006/math" xmlns:v="urn:schemas-microsoft-com:vml" xmlns:wp14="http://schemas.microsoft.com/office/word/2010/wordprocessingDrawing" xmlns:wp="http://schemas.openxmlformats.org/drawingml/2006/wordprocessingDrawing" xmlns:w10="urn:schemas-microsoft-com:office:word" xmlns:w="http://schemas.openxmlformats.org/wordprocessingml/2006/main" xmlns:w14="http://schemas.microsoft.com/office/word/2010/wordml" xmlns:w15="http://schemas.microsoft.com/office/word/2012/wordml" xmlns:w16cex="http://schemas.microsoft.com/office/word/2018/wordml/cex" xmlns:w16cid="http://schemas.microsoft.com/office/word/2016/wordml/cid" xmlns:w16="http://schemas.microsoft.com/office/word/2018/wordml" xmlns:w16se="http://schemas.microsoft.com/office/word/2015/wordml/symex" xmlns:wpg="http://schemas.microsoft.com/office/word/2010/wordprocessingGroup" xmlns:wpi="http://schemas.microsoft.com/office/word/2010/wordprocessingInk" xmlns:wne="http://schemas.microsoft.com/office/word/2006/wordml" xmlns:wps="http://schemas.microsoft.com/office/word/2010/wordprocessingShape" mc:Ignorable="w14 w15 w16se w16cid w16 w16cex wp14">
   <w:p>
     <w:pPr>
-      <w:pStyle w:val="a7"/>
+      <w:pStyle w:val="Footer"/>
     </w:pPr>
   </w:p>
 </w:ftr>
@@ -4085,7 +4367,7 @@
 <w:hdr xmlns:wpc="http://schemas.microsoft.com/office/word/2010/wordprocessingCanvas" xmlns:cx="http://schemas.microsoft.com/office/drawing/2014/chartex" xmlns:cx1="http://schemas.microsoft.com/office/drawing/2015/9/8/chartex" xmlns:cx2="http://schemas.microsoft.com/office/drawing/2015/10/21/chartex" xmlns:cx3="http://schemas.microsoft.com/office/drawing/2016/5/9/chartex" xmlns:cx4="http://schemas.microsoft.com/office/drawing/2016/5/10/chartex" xmlns:cx5="http://schemas.microsoft.com/office/drawing/2016/5/11/chartex" xmlns:cx6="http://schemas.microsoft.com/office/drawing/2016/5/12/chartex" xmlns:cx7="http://schemas.microsoft.com/office/drawing/2016/5/13/chartex" xmlns:cx8="http://schemas.microsoft.com/office/drawing/2016/5/14/chartex" xmlns:mc="http://schemas.openxmlformats.org/markup-compatibility/2006" xmlns:aink="http://schemas.microsoft.com/office/drawing/2016/ink" xmlns:am3d="http://schemas.microsoft.com/office/drawing/2017/model3d" xmlns:o="urn:schemas-microsoft-com:office:office" xmlns:r="http://schemas.openxmlformats.org/officeDocument/2006/relationships" xmlns:m="http://schemas.openxmlformats.org/officeDocument/2006/math" xmlns:v="urn:schemas-microsoft-com:vml" xmlns:wp14="http://schemas.microsoft.com/office/word/2010/wordprocessingDrawing" xmlns:wp="http://schemas.openxmlformats.org/drawingml/2006/wordprocessingDrawing" xmlns:w10="urn:schemas-microsoft-com:office:word" xmlns:w="http://schemas.openxmlformats.org/wordprocessingml/2006/main" xmlns:w14="http://schemas.microsoft.com/office/word/2010/wordml" xmlns:w15="http://schemas.microsoft.com/office/word/2012/wordml" xmlns:w16cex="http://schemas.microsoft.com/office/word/2018/wordml/cex" xmlns:w16cid="http://schemas.microsoft.com/office/word/2016/wordml/cid" xmlns:w16="http://schemas.microsoft.com/office/word/2018/wordml" xmlns:w16se="http://schemas.microsoft.com/office/word/2015/wordml/symex" xmlns:wpg="http://schemas.microsoft.com/office/word/2010/wordprocessingGroup" xmlns:wpi="http://schemas.microsoft.com/office/word/2010/wordprocessingInk" xmlns:wne="http://schemas.microsoft.com/office/word/2006/wordml" xmlns:wps="http://schemas.microsoft.com/office/word/2010/wordprocessingShape" mc:Ignorable="w14 w15 w16se w16cid w16 w16cex wp14">
   <w:p>
     <w:pPr>
-      <w:pStyle w:val="a5"/>
+      <w:pStyle w:val="Header"/>
     </w:pPr>
   </w:p>
 </w:hdr>
@@ -4095,7 +4377,7 @@
 <w:hdr xmlns:wpc="http://schemas.microsoft.com/office/word/2010/wordprocessingCanvas" xmlns:cx="http://schemas.microsoft.com/office/drawing/2014/chartex" xmlns:cx1="http://schemas.microsoft.com/office/drawing/2015/9/8/chartex" xmlns:cx2="http://schemas.microsoft.com/office/drawing/2015/10/21/chartex" xmlns:cx3="http://schemas.microsoft.com/office/drawing/2016/5/9/chartex" xmlns:cx4="http://schemas.microsoft.com/office/drawing/2016/5/10/chartex" xmlns:cx5="http://schemas.microsoft.com/office/drawing/2016/5/11/chartex" xmlns:cx6="http://schemas.microsoft.com/office/drawing/2016/5/12/chartex" xmlns:cx7="http://schemas.microsoft.com/office/drawing/2016/5/13/chartex" xmlns:cx8="http://schemas.microsoft.com/office/drawing/2016/5/14/chartex" xmlns:mc="http://schemas.openxmlformats.org/markup-compatibility/2006" xmlns:aink="http://schemas.microsoft.com/office/drawing/2016/ink" xmlns:am3d="http://schemas.microsoft.com/office/drawing/2017/model3d" xmlns:o="urn:schemas-microsoft-com:office:office" xmlns:r="http://schemas.openxmlformats.org/officeDocument/2006/relationships" xmlns:m="http://schemas.openxmlformats.org/officeDocument/2006/math" xmlns:v="urn:schemas-microsoft-com:vml" xmlns:wp14="http://schemas.microsoft.com/office/word/2010/wordprocessingDrawing" xmlns:wp="http://schemas.openxmlformats.org/drawingml/2006/wordprocessingDrawing" xmlns:w10="urn:schemas-microsoft-com:office:word" xmlns:w="http://schemas.openxmlformats.org/wordprocessingml/2006/main" xmlns:w14="http://schemas.microsoft.com/office/word/2010/wordml" xmlns:w15="http://schemas.microsoft.com/office/word/2012/wordml" xmlns:w16cex="http://schemas.microsoft.com/office/word/2018/wordml/cex" xmlns:w16cid="http://schemas.microsoft.com/office/word/2016/wordml/cid" xmlns:w16="http://schemas.microsoft.com/office/word/2018/wordml" xmlns:w16se="http://schemas.microsoft.com/office/word/2015/wordml/symex" xmlns:wpg="http://schemas.microsoft.com/office/word/2010/wordprocessingGroup" xmlns:wpi="http://schemas.microsoft.com/office/word/2010/wordprocessingInk" xmlns:wne="http://schemas.microsoft.com/office/word/2006/wordml" xmlns:wps="http://schemas.microsoft.com/office/word/2010/wordprocessingShape" mc:Ignorable="w14 w15 w16se w16cid w16 w16cex wp14">
   <w:p>
     <w:pPr>
-      <w:pStyle w:val="a5"/>
+      <w:pStyle w:val="Header"/>
     </w:pPr>
   </w:p>
 </w:hdr>
@@ -4105,7 +4387,7 @@
 <w:hdr xmlns:wpc="http://schemas.microsoft.com/office/word/2010/wordprocessingCanvas" xmlns:cx="http://schemas.microsoft.com/office/drawing/2014/chartex" xmlns:cx1="http://schemas.microsoft.com/office/drawing/2015/9/8/chartex" xmlns:cx2="http://schemas.microsoft.com/office/drawing/2015/10/21/chartex" xmlns:cx3="http://schemas.microsoft.com/office/drawing/2016/5/9/chartex" xmlns:cx4="http://schemas.microsoft.com/office/drawing/2016/5/10/chartex" xmlns:cx5="http://schemas.microsoft.com/office/drawing/2016/5/11/chartex" xmlns:cx6="http://schemas.microsoft.com/office/drawing/2016/5/12/chartex" xmlns:cx7="http://schemas.microsoft.com/office/drawing/2016/5/13/chartex" xmlns:cx8="http://schemas.microsoft.com/office/drawing/2016/5/14/chartex" xmlns:mc="http://schemas.openxmlformats.org/markup-compatibility/2006" xmlns:aink="http://schemas.microsoft.com/office/drawing/2016/ink" xmlns:am3d="http://schemas.microsoft.com/office/drawing/2017/model3d" xmlns:o="urn:schemas-microsoft-com:office:office" xmlns:r="http://schemas.openxmlformats.org/officeDocument/2006/relationships" xmlns:m="http://schemas.openxmlformats.org/officeDocument/2006/math" xmlns:v="urn:schemas-microsoft-com:vml" xmlns:wp14="http://schemas.microsoft.com/office/word/2010/wordprocessingDrawing" xmlns:wp="http://schemas.openxmlformats.org/drawingml/2006/wordprocessingDrawing" xmlns:w10="urn:schemas-microsoft-com:office:word" xmlns:w="http://schemas.openxmlformats.org/wordprocessingml/2006/main" xmlns:w14="http://schemas.microsoft.com/office/word/2010/wordml" xmlns:w15="http://schemas.microsoft.com/office/word/2012/wordml" xmlns:w16cex="http://schemas.microsoft.com/office/word/2018/wordml/cex" xmlns:w16cid="http://schemas.microsoft.com/office/word/2016/wordml/cid" xmlns:w16="http://schemas.microsoft.com/office/word/2018/wordml" xmlns:w16se="http://schemas.microsoft.com/office/word/2015/wordml/symex" xmlns:wpg="http://schemas.microsoft.com/office/word/2010/wordprocessingGroup" xmlns:wpi="http://schemas.microsoft.com/office/word/2010/wordprocessingInk" xmlns:wne="http://schemas.microsoft.com/office/word/2006/wordml" xmlns:wps="http://schemas.microsoft.com/office/word/2010/wordprocessingShape" mc:Ignorable="w14 w15 w16se w16cid w16 w16cex wp14">
   <w:p>
     <w:pPr>
-      <w:pStyle w:val="a5"/>
+      <w:pStyle w:val="Header"/>
     </w:pPr>
   </w:p>
 </w:hdr>
@@ -4430,7 +4712,7 @@
         <w:rFonts w:asciiTheme="minorHAnsi" w:eastAsiaTheme="minorHAnsi" w:hAnsiTheme="minorHAnsi" w:cstheme="minorBidi"/>
         <w:sz w:val="24"/>
         <w:szCs w:val="24"/>
-        <w:lang w:eastAsia="en-US" w:bidi="ar-SA"/>
+        <w:lang w:val="en-BY" w:eastAsia="en-US" w:bidi="ar-SA"/>
       </w:rPr>
     </w:rPrDefault>
     <w:pPrDefault/>
@@ -4813,7 +5095,7 @@
     <w:lsdException w:name="Unresolved Mention" w:semiHidden="1" w:unhideWhenUsed="1"/>
     <w:lsdException w:name="Smart Link" w:semiHidden="1" w:unhideWhenUsed="1"/>
   </w:latentStyles>
-  <w:style w:type="paragraph" w:default="1" w:styleId="a">
+  <w:style w:type="paragraph" w:default="1" w:styleId="Normal">
     <w:name w:val="Normal"/>
     <w:qFormat/>
     <w:rsid w:val="00ED345B"/>
@@ -4821,12 +5103,13 @@
       <w:rFonts w:ascii="Times New Roman" w:eastAsia="Times New Roman" w:hAnsi="Times New Roman" w:cs="Times New Roman"/>
     </w:rPr>
   </w:style>
-  <w:style w:type="character" w:default="1" w:styleId="a0">
+  <w:style w:type="character" w:default="1" w:styleId="DefaultParagraphFont">
     <w:name w:val="Default Paragraph Font"/>
     <w:uiPriority w:val="1"/>
+    <w:semiHidden/>
     <w:unhideWhenUsed/>
   </w:style>
-  <w:style w:type="table" w:default="1" w:styleId="a1">
+  <w:style w:type="table" w:default="1" w:styleId="TableNormal">
     <w:name w:val="Normal Table"/>
     <w:uiPriority w:val="99"/>
     <w:semiHidden/>
@@ -4841,17 +5124,17 @@
       </w:tblCellMar>
     </w:tblPr>
   </w:style>
-  <w:style w:type="numbering" w:default="1" w:styleId="a2">
+  <w:style w:type="numbering" w:default="1" w:styleId="NoList">
     <w:name w:val="No List"/>
     <w:uiPriority w:val="99"/>
     <w:semiHidden/>
     <w:unhideWhenUsed/>
   </w:style>
-  <w:style w:type="paragraph" w:styleId="a3">
+  <w:style w:type="paragraph" w:styleId="Title">
     <w:name w:val="Title"/>
-    <w:basedOn w:val="a"/>
-    <w:next w:val="a"/>
-    <w:link w:val="a4"/>
+    <w:basedOn w:val="Normal"/>
+    <w:next w:val="Normal"/>
+    <w:link w:val="TitleChar"/>
     <w:uiPriority w:val="10"/>
     <w:qFormat/>
     <w:rsid w:val="00A358F1"/>
@@ -4869,10 +5152,10 @@
       <w:szCs w:val="32"/>
     </w:rPr>
   </w:style>
-  <w:style w:type="character" w:customStyle="1" w:styleId="a4">
-    <w:name w:val="Заголовок Знак"/>
-    <w:basedOn w:val="a0"/>
-    <w:link w:val="a3"/>
+  <w:style w:type="character" w:customStyle="1" w:styleId="TitleChar">
+    <w:name w:val="Title Char"/>
+    <w:basedOn w:val="DefaultParagraphFont"/>
+    <w:link w:val="Title"/>
     <w:uiPriority w:val="10"/>
     <w:rsid w:val="00A358F1"/>
     <w:rPr>
@@ -4884,10 +5167,10 @@
       <w:szCs w:val="32"/>
     </w:rPr>
   </w:style>
-  <w:style w:type="paragraph" w:styleId="a5">
+  <w:style w:type="paragraph" w:styleId="Header">
     <w:name w:val="header"/>
-    <w:basedOn w:val="a"/>
-    <w:link w:val="a6"/>
+    <w:basedOn w:val="Normal"/>
+    <w:link w:val="HeaderChar"/>
     <w:uiPriority w:val="99"/>
     <w:unhideWhenUsed/>
     <w:rsid w:val="00A358F1"/>
@@ -4898,20 +5181,20 @@
       </w:tabs>
     </w:pPr>
   </w:style>
-  <w:style w:type="character" w:customStyle="1" w:styleId="a6">
-    <w:name w:val="Верхний колонтитул Знак"/>
-    <w:basedOn w:val="a0"/>
-    <w:link w:val="a5"/>
+  <w:style w:type="character" w:customStyle="1" w:styleId="HeaderChar">
+    <w:name w:val="Header Char"/>
+    <w:basedOn w:val="DefaultParagraphFont"/>
+    <w:link w:val="Header"/>
     <w:uiPriority w:val="99"/>
     <w:rsid w:val="00A358F1"/>
     <w:rPr>
       <w:rFonts w:ascii="Times New Roman" w:eastAsia="Times New Roman" w:hAnsi="Times New Roman" w:cs="Times New Roman"/>
     </w:rPr>
   </w:style>
-  <w:style w:type="paragraph" w:styleId="a7">
+  <w:style w:type="paragraph" w:styleId="Footer">
     <w:name w:val="footer"/>
-    <w:basedOn w:val="a"/>
-    <w:link w:val="a8"/>
+    <w:basedOn w:val="Normal"/>
+    <w:link w:val="FooterChar"/>
     <w:uiPriority w:val="99"/>
     <w:unhideWhenUsed/>
     <w:rsid w:val="00A358F1"/>
@@ -4922,19 +5205,19 @@
       </w:tabs>
     </w:pPr>
   </w:style>
-  <w:style w:type="character" w:customStyle="1" w:styleId="a8">
-    <w:name w:val="Нижний колонтитул Знак"/>
-    <w:basedOn w:val="a0"/>
-    <w:link w:val="a7"/>
+  <w:style w:type="character" w:customStyle="1" w:styleId="FooterChar">
+    <w:name w:val="Footer Char"/>
+    <w:basedOn w:val="DefaultParagraphFont"/>
+    <w:link w:val="Footer"/>
     <w:uiPriority w:val="99"/>
     <w:rsid w:val="00A358F1"/>
     <w:rPr>
       <w:rFonts w:ascii="Times New Roman" w:eastAsia="Times New Roman" w:hAnsi="Times New Roman" w:cs="Times New Roman"/>
     </w:rPr>
   </w:style>
-  <w:style w:type="paragraph" w:styleId="a9">
+  <w:style w:type="paragraph" w:styleId="NormalWeb">
     <w:name w:val="Normal (Web)"/>
-    <w:basedOn w:val="a"/>
+    <w:basedOn w:val="Normal"/>
     <w:uiPriority w:val="99"/>
     <w:unhideWhenUsed/>
     <w:rsid w:val="00A358F1"/>
@@ -4942,9 +5225,9 @@
       <w:spacing w:before="100" w:beforeAutospacing="1" w:after="100" w:afterAutospacing="1"/>
     </w:pPr>
   </w:style>
-  <w:style w:type="table" w:styleId="aa">
+  <w:style w:type="table" w:styleId="TableGrid">
     <w:name w:val="Table Grid"/>
-    <w:basedOn w:val="a1"/>
+    <w:basedOn w:val="TableNormal"/>
     <w:uiPriority w:val="39"/>
     <w:rsid w:val="00A358F1"/>
     <w:tblPr>
@@ -4958,10 +5241,10 @@
       </w:tblBorders>
     </w:tblPr>
   </w:style>
-  <w:style w:type="paragraph" w:styleId="HTML">
+  <w:style w:type="paragraph" w:styleId="HTMLPreformatted">
     <w:name w:val="HTML Preformatted"/>
-    <w:basedOn w:val="a"/>
-    <w:link w:val="HTML0"/>
+    <w:basedOn w:val="Normal"/>
+    <w:link w:val="HTMLPreformattedChar"/>
     <w:uiPriority w:val="99"/>
     <w:unhideWhenUsed/>
     <w:rsid w:val="00A358F1"/>
@@ -4991,10 +5274,10 @@
       <w:szCs w:val="20"/>
     </w:rPr>
   </w:style>
-  <w:style w:type="character" w:customStyle="1" w:styleId="HTML0">
-    <w:name w:val="Стандартный HTML Знак"/>
-    <w:basedOn w:val="a0"/>
-    <w:link w:val="HTML"/>
+  <w:style w:type="character" w:customStyle="1" w:styleId="HTMLPreformattedChar">
+    <w:name w:val="HTML Preformatted Char"/>
+    <w:basedOn w:val="DefaultParagraphFont"/>
+    <w:link w:val="HTMLPreformatted"/>
     <w:uiPriority w:val="99"/>
     <w:rsid w:val="00A358F1"/>
     <w:rPr>
@@ -5003,9 +5286,9 @@
       <w:szCs w:val="20"/>
     </w:rPr>
   </w:style>
-  <w:style w:type="character" w:styleId="ab">
+  <w:style w:type="character" w:styleId="PlaceholderText">
     <w:name w:val="Placeholder Text"/>
-    <w:basedOn w:val="a0"/>
+    <w:basedOn w:val="DefaultParagraphFont"/>
     <w:uiPriority w:val="99"/>
     <w:semiHidden/>
     <w:rsid w:val="000D4E52"/>
@@ -5013,9 +5296,9 @@
       <w:color w:val="808080"/>
     </w:rPr>
   </w:style>
-  <w:style w:type="paragraph" w:styleId="ac">
+  <w:style w:type="paragraph" w:styleId="ListParagraph">
     <w:name w:val="List Paragraph"/>
-    <w:basedOn w:val="a"/>
+    <w:basedOn w:val="Normal"/>
     <w:uiPriority w:val="34"/>
     <w:qFormat/>
     <w:rsid w:val="00647043"/>

</xml_diff>